<commit_message>
#307 export stipend info to docx:develop: form unfilled document
</commit_message>
<xml_diff>
--- a/core/src/main/resources/docs/templates/FacultyStipendList.docx
+++ b/core/src/main/resources/docs/templates/FacultyStipendList.docx
@@ -1,29 +1,7 @@
 
 <file path=word/document.xml><?xml version="1.0" encoding="utf-8"?>
-<w:document xmlns:wpc="http://schemas.microsoft.com/office/word/2010/wordprocessingCanvas" xmlns:mc="http://schemas.openxmlformats.org/markup-compatibility/2006" xmlns:o="urn:schemas-microsoft-com:office:office" xmlns:r="http://schemas.openxmlformats.org/officeDocument/2006/relationships" xmlns:m="http://schemas.openxmlformats.org/officeDocument/2006/math" xmlns:v="urn:schemas-microsoft-com:vml" xmlns:wp14="http://schemas.microsoft.com/office/word/2010/wordprocessingDrawing" xmlns:wp="http://schemas.openxmlformats.org/drawingml/2006/wordprocessingDrawing" xmlns:w10="urn:schemas-microsoft-com:office:word" xmlns:w="http://schemas.openxmlformats.org/wordprocessingml/2006/main" xmlns:w14="http://schemas.microsoft.com/office/word/2010/wordml" xmlns:wpg="http://schemas.microsoft.com/office/word/2010/wordprocessingGroup" xmlns:wpi="http://schemas.microsoft.com/office/word/2010/wordprocessingInk" xmlns:wne="http://schemas.microsoft.com/office/word/2006/wordml" xmlns:wps="http://schemas.microsoft.com/office/word/2010/wordprocessingShape" mc:Ignorable="w14 wp14">
+<w:document xmlns:ve="http://schemas.openxmlformats.org/markup-compatibility/2006" xmlns:o="urn:schemas-microsoft-com:office:office" xmlns:r="http://schemas.openxmlformats.org/officeDocument/2006/relationships" xmlns:m="http://schemas.openxmlformats.org/officeDocument/2006/math" xmlns:v="urn:schemas-microsoft-com:vml" xmlns:wp="http://schemas.openxmlformats.org/drawingml/2006/wordprocessingDrawing" xmlns:w10="urn:schemas-microsoft-com:office:word" xmlns:w="http://schemas.openxmlformats.org/wordprocessingml/2006/main" xmlns:wne="http://schemas.microsoft.com/office/word/2006/wordml">
   <w:body>
-    <w:p>
-      <w:pPr>
-        <w:jc w:val="center"/>
-        <w:rPr>
-          <w:rFonts w:ascii="Times New Roman" w:hAnsi="Times New Roman" w:cs="Times New Roman"/>
-          <w:sz w:val="28"/>
-          <w:szCs w:val="28"/>
-          <w:lang w:val="en-US"/>
-        </w:rPr>
-      </w:pPr>
-      <w:bookmarkStart w:id="0" w:name="_GoBack"/>
-      <w:bookmarkEnd w:id="0"/>
-      <w:r>
-        <w:rPr>
-          <w:rFonts w:ascii="Times New Roman" w:hAnsi="Times New Roman" w:cs="Times New Roman"/>
-          <w:sz w:val="28"/>
-          <w:szCs w:val="28"/>
-          <w:lang w:val="en-US"/>
-        </w:rPr>
-        <w:t>#course</w:t>
-      </w:r>
-    </w:p>
     <w:p>
       <w:pPr>
         <w:jc w:val="center"/>
@@ -33,26 +11,6 @@
           <w:szCs w:val="28"/>
         </w:rPr>
       </w:pPr>
-      <w:r>
-        <w:rPr>
-          <w:rFonts w:ascii="Times New Roman" w:hAnsi="Times New Roman" w:cs="Times New Roman"/>
-          <w:sz w:val="28"/>
-          <w:szCs w:val="28"/>
-          <w:lang w:val="en-US"/>
-        </w:rPr>
-        <w:t>#</w:t>
-      </w:r>
-      <w:proofErr w:type="spellStart"/>
-      <w:r>
-        <w:rPr>
-          <w:rFonts w:ascii="Times New Roman" w:hAnsi="Times New Roman" w:cs="Times New Roman"/>
-          <w:sz w:val="28"/>
-          <w:szCs w:val="28"/>
-          <w:lang w:val="en-US"/>
-        </w:rPr>
-        <w:t>groupName</w:t>
-      </w:r>
-      <w:proofErr w:type="spellEnd"/>
     </w:p>
     <w:tbl>
       <w:tblPr>
@@ -60,7 +18,7 @@
         <w:tblW w:w="10949" w:type="dxa"/>
         <w:tblInd w:w="-176" w:type="dxa"/>
         <w:tblLayout w:type="fixed"/>
-        <w:tblLook w:val="04A0" w:firstRow="1" w:lastRow="0" w:firstColumn="1" w:lastColumn="0" w:noHBand="0" w:noVBand="1"/>
+        <w:tblLook w:val="04A0"/>
       </w:tblPr>
       <w:tblGrid>
         <w:gridCol w:w="524"/>
@@ -76,248 +34,39 @@
       <w:tr>
         <w:tc>
           <w:tcPr>
-            <w:tcW w:w="524" w:type="dxa"/>
-          </w:tcPr>
-          <w:p>
-            <w:pPr>
-              <w:rPr>
-                <w:rFonts w:ascii="Times New Roman" w:hAnsi="Times New Roman" w:cs="Times New Roman"/>
-                <w:sz w:val="28"/>
-                <w:szCs w:val="28"/>
-              </w:rPr>
-            </w:pPr>
-            <w:r>
-              <w:rPr>
-                <w:rFonts w:ascii="Times New Roman" w:hAnsi="Times New Roman" w:cs="Times New Roman"/>
-                <w:sz w:val="28"/>
-                <w:szCs w:val="28"/>
-              </w:rPr>
-              <w:t>№</w:t>
-            </w:r>
-          </w:p>
-        </w:tc>
-        <w:tc>
-          <w:tcPr>
-            <w:tcW w:w="2737" w:type="dxa"/>
-          </w:tcPr>
-          <w:p>
-            <w:pPr>
-              <w:rPr>
-                <w:rFonts w:ascii="Times New Roman" w:hAnsi="Times New Roman" w:cs="Times New Roman"/>
-                <w:sz w:val="28"/>
-                <w:szCs w:val="28"/>
-                <w:lang w:val="uk-UA"/>
-              </w:rPr>
-            </w:pPr>
-            <w:proofErr w:type="gramStart"/>
-            <w:r>
-              <w:rPr>
-                <w:rFonts w:ascii="Times New Roman" w:hAnsi="Times New Roman" w:cs="Times New Roman"/>
-                <w:sz w:val="28"/>
-                <w:szCs w:val="28"/>
-              </w:rPr>
-              <w:t>П</w:t>
-            </w:r>
-            <w:proofErr w:type="gramEnd"/>
-            <w:r>
-              <w:rPr>
-                <w:rFonts w:ascii="Times New Roman" w:hAnsi="Times New Roman" w:cs="Times New Roman"/>
-                <w:sz w:val="28"/>
-                <w:szCs w:val="28"/>
-                <w:lang w:val="uk-UA"/>
-              </w:rPr>
-              <w:t>ІБ</w:t>
-            </w:r>
-          </w:p>
-        </w:tc>
-        <w:tc>
-          <w:tcPr>
-            <w:tcW w:w="1276" w:type="dxa"/>
-          </w:tcPr>
-          <w:p>
-            <w:pPr>
-              <w:rPr>
-                <w:rFonts w:ascii="Times New Roman" w:hAnsi="Times New Roman" w:cs="Times New Roman"/>
-                <w:sz w:val="28"/>
-                <w:szCs w:val="28"/>
-                <w:lang w:val="uk-UA"/>
-              </w:rPr>
-            </w:pPr>
-            <w:r>
-              <w:rPr>
-                <w:rFonts w:ascii="Times New Roman" w:hAnsi="Times New Roman" w:cs="Times New Roman"/>
-                <w:sz w:val="28"/>
-                <w:szCs w:val="28"/>
-                <w:lang w:val="uk-UA"/>
-              </w:rPr>
-              <w:t>Група</w:t>
-            </w:r>
-          </w:p>
-        </w:tc>
-        <w:tc>
-          <w:tcPr>
-            <w:tcW w:w="1276" w:type="dxa"/>
-          </w:tcPr>
-          <w:p>
-            <w:pPr>
-              <w:rPr>
-                <w:rFonts w:ascii="Times New Roman" w:hAnsi="Times New Roman" w:cs="Times New Roman"/>
-                <w:sz w:val="28"/>
-                <w:szCs w:val="28"/>
-                <w:lang w:val="uk-UA"/>
-              </w:rPr>
-            </w:pPr>
-            <w:r>
-              <w:rPr>
-                <w:rFonts w:ascii="Times New Roman" w:hAnsi="Times New Roman" w:cs="Times New Roman"/>
-                <w:sz w:val="28"/>
-                <w:szCs w:val="28"/>
-                <w:lang w:val="uk-UA"/>
-              </w:rPr>
-              <w:t>Ступінь</w:t>
-            </w:r>
-          </w:p>
-        </w:tc>
-        <w:tc>
-          <w:tcPr>
-            <w:tcW w:w="1134" w:type="dxa"/>
-          </w:tcPr>
-          <w:p>
-            <w:pPr>
-              <w:rPr>
-                <w:rFonts w:ascii="Times New Roman" w:hAnsi="Times New Roman" w:cs="Times New Roman"/>
-                <w:sz w:val="28"/>
-                <w:szCs w:val="28"/>
-                <w:lang w:val="uk-UA"/>
-              </w:rPr>
-            </w:pPr>
-            <w:r>
-              <w:rPr>
-                <w:rFonts w:ascii="Times New Roman" w:hAnsi="Times New Roman" w:cs="Times New Roman"/>
-                <w:sz w:val="28"/>
-                <w:szCs w:val="28"/>
-                <w:lang w:val="uk-UA"/>
-              </w:rPr>
-              <w:t>Тип</w:t>
-            </w:r>
-          </w:p>
-        </w:tc>
-        <w:tc>
-          <w:tcPr>
-            <w:tcW w:w="992" w:type="dxa"/>
-          </w:tcPr>
-          <w:p>
-            <w:pPr>
-              <w:rPr>
-                <w:rFonts w:ascii="Times New Roman" w:hAnsi="Times New Roman" w:cs="Times New Roman"/>
-                <w:sz w:val="28"/>
-                <w:szCs w:val="28"/>
-                <w:lang w:val="uk-UA"/>
-              </w:rPr>
-            </w:pPr>
-            <w:r>
-              <w:rPr>
-                <w:rFonts w:ascii="Times New Roman" w:hAnsi="Times New Roman" w:cs="Times New Roman"/>
-                <w:sz w:val="28"/>
-                <w:szCs w:val="28"/>
-                <w:lang w:val="uk-UA"/>
-              </w:rPr>
-              <w:t>Бали</w:t>
-            </w:r>
-          </w:p>
-        </w:tc>
-        <w:tc>
-          <w:tcPr>
-            <w:tcW w:w="1134" w:type="dxa"/>
-          </w:tcPr>
-          <w:p>
-            <w:pPr>
-              <w:rPr>
-                <w:rFonts w:ascii="Times New Roman" w:hAnsi="Times New Roman" w:cs="Times New Roman"/>
-                <w:sz w:val="28"/>
-                <w:szCs w:val="28"/>
-                <w:lang w:val="uk-UA"/>
-              </w:rPr>
-            </w:pPr>
-            <w:r>
-              <w:rPr>
-                <w:rFonts w:ascii="Times New Roman" w:hAnsi="Times New Roman" w:cs="Times New Roman"/>
-                <w:sz w:val="28"/>
-                <w:szCs w:val="28"/>
-                <w:lang w:val="uk-UA"/>
-              </w:rPr>
-              <w:t>Бали%</w:t>
-            </w:r>
-          </w:p>
-        </w:tc>
-        <w:tc>
-          <w:tcPr>
-            <w:tcW w:w="992" w:type="dxa"/>
-          </w:tcPr>
-          <w:p>
-            <w:pPr>
-              <w:rPr>
-                <w:rFonts w:ascii="Times New Roman" w:hAnsi="Times New Roman" w:cs="Times New Roman"/>
-                <w:sz w:val="28"/>
-                <w:szCs w:val="28"/>
-                <w:lang w:val="uk-UA"/>
-              </w:rPr>
-            </w:pPr>
-            <w:r>
-              <w:rPr>
-                <w:rFonts w:ascii="Times New Roman" w:hAnsi="Times New Roman" w:cs="Times New Roman"/>
-                <w:sz w:val="28"/>
-                <w:szCs w:val="28"/>
-              </w:rPr>
-              <w:t>д</w:t>
+            <w:tcW w:w="10949" w:type="dxa"/>
+            <w:gridSpan w:val="9"/>
+          </w:tcPr>
+          <w:p>
+            <w:pPr>
+              <w:ind w:left="-80" w:right="-108" w:firstLine="114"/>
+              <w:rPr>
+                <w:rFonts w:ascii="Times New Roman" w:hAnsi="Times New Roman" w:cs="Times New Roman"/>
+                <w:sz w:val="28"/>
+                <w:szCs w:val="28"/>
+                <w:lang w:val="en-US"/>
+              </w:rPr>
+            </w:pPr>
+            <w:r>
+              <w:rPr>
+                <w:rFonts w:ascii="Times New Roman" w:hAnsi="Times New Roman" w:cs="Times New Roman"/>
+                <w:sz w:val="28"/>
+                <w:szCs w:val="28"/>
+                <w:lang w:val="en-US"/>
+              </w:rPr>
+              <w:t>#</w:t>
             </w:r>
             <w:proofErr w:type="spellStart"/>
-            <w:proofErr w:type="gramStart"/>
-            <w:r>
-              <w:rPr>
-                <w:rFonts w:ascii="Times New Roman" w:hAnsi="Times New Roman" w:cs="Times New Roman"/>
-                <w:sz w:val="28"/>
-                <w:szCs w:val="28"/>
-                <w:lang w:val="uk-UA"/>
-              </w:rPr>
-              <w:t>.Б</w:t>
-            </w:r>
-            <w:proofErr w:type="gramEnd"/>
-            <w:r>
-              <w:rPr>
-                <w:rFonts w:ascii="Times New Roman" w:hAnsi="Times New Roman" w:cs="Times New Roman"/>
-                <w:sz w:val="28"/>
-                <w:szCs w:val="28"/>
-                <w:lang w:val="uk-UA"/>
-              </w:rPr>
-              <w:t>али</w:t>
+            <w:r>
+              <w:rPr>
+                <w:rFonts w:ascii="Times New Roman" w:hAnsi="Times New Roman" w:cs="Times New Roman"/>
+                <w:sz w:val="28"/>
+                <w:szCs w:val="28"/>
+                <w:lang w:val="en-US"/>
+              </w:rPr>
+              <w:t>groupName</w:t>
             </w:r>
             <w:proofErr w:type="spellEnd"/>
-          </w:p>
-        </w:tc>
-        <w:tc>
-          <w:tcPr>
-            <w:tcW w:w="884" w:type="dxa"/>
-          </w:tcPr>
-          <w:p>
-            <w:pPr>
-              <w:ind w:left="-80" w:right="-108"/>
-              <w:rPr>
-                <w:rFonts w:ascii="Times New Roman" w:hAnsi="Times New Roman" w:cs="Times New Roman"/>
-                <w:sz w:val="28"/>
-                <w:szCs w:val="28"/>
-                <w:lang w:val="uk-UA"/>
-              </w:rPr>
-            </w:pPr>
-            <w:r>
-              <w:rPr>
-                <w:rFonts w:ascii="Times New Roman" w:hAnsi="Times New Roman" w:cs="Times New Roman"/>
-                <w:sz w:val="28"/>
-                <w:szCs w:val="28"/>
-                <w:lang w:val="uk-UA"/>
-              </w:rPr>
-              <w:t>Сума</w:t>
-            </w:r>
           </w:p>
         </w:tc>
       </w:tr>
@@ -328,6 +77,254 @@
           </w:tcPr>
           <w:p>
             <w:pPr>
+              <w:rPr>
+                <w:rFonts w:ascii="Times New Roman" w:hAnsi="Times New Roman" w:cs="Times New Roman"/>
+                <w:sz w:val="28"/>
+                <w:szCs w:val="28"/>
+              </w:rPr>
+            </w:pPr>
+            <w:r>
+              <w:rPr>
+                <w:rFonts w:ascii="Times New Roman" w:hAnsi="Times New Roman" w:cs="Times New Roman"/>
+                <w:sz w:val="28"/>
+                <w:szCs w:val="28"/>
+              </w:rPr>
+              <w:t>№</w:t>
+            </w:r>
+          </w:p>
+        </w:tc>
+        <w:tc>
+          <w:tcPr>
+            <w:tcW w:w="2737" w:type="dxa"/>
+          </w:tcPr>
+          <w:p>
+            <w:pPr>
+              <w:rPr>
+                <w:rFonts w:ascii="Times New Roman" w:hAnsi="Times New Roman" w:cs="Times New Roman"/>
+                <w:sz w:val="28"/>
+                <w:szCs w:val="28"/>
+                <w:lang w:val="uk-UA"/>
+              </w:rPr>
+            </w:pPr>
+            <w:proofErr w:type="gramStart"/>
+            <w:r>
+              <w:rPr>
+                <w:rFonts w:ascii="Times New Roman" w:hAnsi="Times New Roman" w:cs="Times New Roman"/>
+                <w:sz w:val="28"/>
+                <w:szCs w:val="28"/>
+              </w:rPr>
+              <w:t>П</w:t>
+            </w:r>
+            <w:proofErr w:type="gramEnd"/>
+            <w:r>
+              <w:rPr>
+                <w:rFonts w:ascii="Times New Roman" w:hAnsi="Times New Roman" w:cs="Times New Roman"/>
+                <w:sz w:val="28"/>
+                <w:szCs w:val="28"/>
+                <w:lang w:val="uk-UA"/>
+              </w:rPr>
+              <w:t>ІБ</w:t>
+            </w:r>
+          </w:p>
+        </w:tc>
+        <w:tc>
+          <w:tcPr>
+            <w:tcW w:w="1276" w:type="dxa"/>
+          </w:tcPr>
+          <w:p>
+            <w:pPr>
+              <w:rPr>
+                <w:rFonts w:ascii="Times New Roman" w:hAnsi="Times New Roman" w:cs="Times New Roman"/>
+                <w:sz w:val="28"/>
+                <w:szCs w:val="28"/>
+                <w:lang w:val="uk-UA"/>
+              </w:rPr>
+            </w:pPr>
+            <w:r>
+              <w:rPr>
+                <w:rFonts w:ascii="Times New Roman" w:hAnsi="Times New Roman" w:cs="Times New Roman"/>
+                <w:sz w:val="28"/>
+                <w:szCs w:val="28"/>
+                <w:lang w:val="uk-UA"/>
+              </w:rPr>
+              <w:t>Група</w:t>
+            </w:r>
+          </w:p>
+        </w:tc>
+        <w:tc>
+          <w:tcPr>
+            <w:tcW w:w="1276" w:type="dxa"/>
+          </w:tcPr>
+          <w:p>
+            <w:pPr>
+              <w:rPr>
+                <w:rFonts w:ascii="Times New Roman" w:hAnsi="Times New Roman" w:cs="Times New Roman"/>
+                <w:sz w:val="28"/>
+                <w:szCs w:val="28"/>
+                <w:lang w:val="uk-UA"/>
+              </w:rPr>
+            </w:pPr>
+            <w:r>
+              <w:rPr>
+                <w:rFonts w:ascii="Times New Roman" w:hAnsi="Times New Roman" w:cs="Times New Roman"/>
+                <w:sz w:val="28"/>
+                <w:szCs w:val="28"/>
+                <w:lang w:val="uk-UA"/>
+              </w:rPr>
+              <w:t>Ступінь</w:t>
+            </w:r>
+          </w:p>
+        </w:tc>
+        <w:tc>
+          <w:tcPr>
+            <w:tcW w:w="1134" w:type="dxa"/>
+          </w:tcPr>
+          <w:p>
+            <w:pPr>
+              <w:rPr>
+                <w:rFonts w:ascii="Times New Roman" w:hAnsi="Times New Roman" w:cs="Times New Roman"/>
+                <w:sz w:val="28"/>
+                <w:szCs w:val="28"/>
+                <w:lang w:val="uk-UA"/>
+              </w:rPr>
+            </w:pPr>
+            <w:r>
+              <w:rPr>
+                <w:rFonts w:ascii="Times New Roman" w:hAnsi="Times New Roman" w:cs="Times New Roman"/>
+                <w:sz w:val="28"/>
+                <w:szCs w:val="28"/>
+                <w:lang w:val="uk-UA"/>
+              </w:rPr>
+              <w:t>Тип</w:t>
+            </w:r>
+          </w:p>
+        </w:tc>
+        <w:tc>
+          <w:tcPr>
+            <w:tcW w:w="992" w:type="dxa"/>
+          </w:tcPr>
+          <w:p>
+            <w:pPr>
+              <w:rPr>
+                <w:rFonts w:ascii="Times New Roman" w:hAnsi="Times New Roman" w:cs="Times New Roman"/>
+                <w:sz w:val="28"/>
+                <w:szCs w:val="28"/>
+                <w:lang w:val="uk-UA"/>
+              </w:rPr>
+            </w:pPr>
+            <w:r>
+              <w:rPr>
+                <w:rFonts w:ascii="Times New Roman" w:hAnsi="Times New Roman" w:cs="Times New Roman"/>
+                <w:sz w:val="28"/>
+                <w:szCs w:val="28"/>
+                <w:lang w:val="uk-UA"/>
+              </w:rPr>
+              <w:t>Бали</w:t>
+            </w:r>
+          </w:p>
+        </w:tc>
+        <w:tc>
+          <w:tcPr>
+            <w:tcW w:w="1134" w:type="dxa"/>
+          </w:tcPr>
+          <w:p>
+            <w:pPr>
+              <w:rPr>
+                <w:rFonts w:ascii="Times New Roman" w:hAnsi="Times New Roman" w:cs="Times New Roman"/>
+                <w:sz w:val="28"/>
+                <w:szCs w:val="28"/>
+                <w:lang w:val="uk-UA"/>
+              </w:rPr>
+            </w:pPr>
+            <w:r>
+              <w:rPr>
+                <w:rFonts w:ascii="Times New Roman" w:hAnsi="Times New Roman" w:cs="Times New Roman"/>
+                <w:sz w:val="28"/>
+                <w:szCs w:val="28"/>
+                <w:lang w:val="uk-UA"/>
+              </w:rPr>
+              <w:t>Бали%</w:t>
+            </w:r>
+          </w:p>
+        </w:tc>
+        <w:tc>
+          <w:tcPr>
+            <w:tcW w:w="992" w:type="dxa"/>
+          </w:tcPr>
+          <w:p>
+            <w:pPr>
+              <w:rPr>
+                <w:rFonts w:ascii="Times New Roman" w:hAnsi="Times New Roman" w:cs="Times New Roman"/>
+                <w:sz w:val="28"/>
+                <w:szCs w:val="28"/>
+                <w:lang w:val="uk-UA"/>
+              </w:rPr>
+            </w:pPr>
+            <w:proofErr w:type="spellStart"/>
+            <w:r>
+              <w:rPr>
+                <w:rFonts w:ascii="Times New Roman" w:hAnsi="Times New Roman" w:cs="Times New Roman"/>
+                <w:sz w:val="28"/>
+                <w:szCs w:val="28"/>
+              </w:rPr>
+              <w:t>д</w:t>
+            </w:r>
+            <w:proofErr w:type="gramStart"/>
+            <w:r>
+              <w:rPr>
+                <w:rFonts w:ascii="Times New Roman" w:hAnsi="Times New Roman" w:cs="Times New Roman"/>
+                <w:sz w:val="28"/>
+                <w:szCs w:val="28"/>
+                <w:lang w:val="uk-UA"/>
+              </w:rPr>
+              <w:t>.Б</w:t>
+            </w:r>
+            <w:proofErr w:type="gramEnd"/>
+            <w:r>
+              <w:rPr>
+                <w:rFonts w:ascii="Times New Roman" w:hAnsi="Times New Roman" w:cs="Times New Roman"/>
+                <w:sz w:val="28"/>
+                <w:szCs w:val="28"/>
+                <w:lang w:val="uk-UA"/>
+              </w:rPr>
+              <w:t>али</w:t>
+            </w:r>
+            <w:proofErr w:type="spellEnd"/>
+          </w:p>
+        </w:tc>
+        <w:tc>
+          <w:tcPr>
+            <w:tcW w:w="884" w:type="dxa"/>
+          </w:tcPr>
+          <w:p>
+            <w:pPr>
+              <w:ind w:left="-80" w:right="-108"/>
+              <w:rPr>
+                <w:rFonts w:ascii="Times New Roman" w:hAnsi="Times New Roman" w:cs="Times New Roman"/>
+                <w:sz w:val="28"/>
+                <w:szCs w:val="28"/>
+                <w:lang w:val="uk-UA"/>
+              </w:rPr>
+            </w:pPr>
+            <w:r>
+              <w:rPr>
+                <w:rFonts w:ascii="Times New Roman" w:hAnsi="Times New Roman" w:cs="Times New Roman"/>
+                <w:sz w:val="28"/>
+                <w:szCs w:val="28"/>
+                <w:lang w:val="uk-UA"/>
+              </w:rPr>
+              <w:t>Сума</w:t>
+            </w:r>
+          </w:p>
+        </w:tc>
+      </w:tr>
+      <w:tr>
+        <w:tc>
+          <w:tcPr>
+            <w:tcW w:w="524" w:type="dxa"/>
+          </w:tcPr>
+          <w:p>
+            <w:pPr>
               <w:ind w:left="-392"/>
               <w:rPr>
                 <w:rFonts w:ascii="Times New Roman" w:hAnsi="Times New Roman" w:cs="Times New Roman"/>
@@ -513,17 +510,7 @@
                 <w:szCs w:val="28"/>
                 <w:lang w:val="en-US"/>
               </w:rPr>
-              <w:t>#</w:t>
-            </w:r>
-            <w:proofErr w:type="spellStart"/>
-            <w:r>
-              <w:rPr>
-                <w:rFonts w:ascii="Times New Roman" w:hAnsi="Times New Roman" w:cs="Times New Roman"/>
-                <w:sz w:val="28"/>
-                <w:szCs w:val="28"/>
-                <w:lang w:val="en-US"/>
-              </w:rPr>
-              <w:t>p</w:t>
+              <w:t>#p</w:t>
             </w:r>
             <w:r>
               <w:rPr>
@@ -534,7 +521,6 @@
               </w:rPr>
               <w:t>ts</w:t>
             </w:r>
-            <w:proofErr w:type="spellEnd"/>
           </w:p>
         </w:tc>
         <w:tc>
@@ -692,7 +678,7 @@
 </file>
 
 <file path=word/styles.xml><?xml version="1.0" encoding="utf-8"?>
-<w:styles xmlns:mc="http://schemas.openxmlformats.org/markup-compatibility/2006" xmlns:r="http://schemas.openxmlformats.org/officeDocument/2006/relationships" xmlns:w="http://schemas.openxmlformats.org/wordprocessingml/2006/main" xmlns:w14="http://schemas.microsoft.com/office/word/2010/wordml" mc:Ignorable="w14">
+<w:styles xmlns:r="http://schemas.openxmlformats.org/officeDocument/2006/relationships" xmlns:w="http://schemas.openxmlformats.org/wordprocessingml/2006/main">
   <w:docDefaults>
     <w:rPrDefault>
       <w:rPr>
@@ -850,6 +836,7 @@
   <w:style w:type="paragraph" w:default="1" w:styleId="a">
     <w:name w:val="Normal"/>
     <w:qFormat/>
+    <w:rsid w:val="002F7B23"/>
   </w:style>
   <w:style w:type="character" w:default="1" w:styleId="a0">
     <w:name w:val="Default Paragraph Font"/>
@@ -862,6 +849,7 @@
     <w:uiPriority w:val="99"/>
     <w:semiHidden/>
     <w:unhideWhenUsed/>
+    <w:qFormat/>
     <w:tblPr>
       <w:tblInd w:w="0" w:type="dxa"/>
       <w:tblCellMar>

</xml_diff>

<commit_message>
#307 export stipend info to docx:develop: form filled document
</commit_message>
<xml_diff>
--- a/core/src/main/resources/docs/templates/FacultyStipendList.docx
+++ b/core/src/main/resources/docs/templates/FacultyStipendList.docx
@@ -42,16 +42,16 @@
               <w:ind w:left="-80" w:right="-108" w:firstLine="114"/>
               <w:rPr>
                 <w:rFonts w:ascii="Times New Roman" w:hAnsi="Times New Roman" w:cs="Times New Roman"/>
-                <w:sz w:val="28"/>
-                <w:szCs w:val="28"/>
-                <w:lang w:val="en-US"/>
-              </w:rPr>
-            </w:pPr>
-            <w:r>
-              <w:rPr>
-                <w:rFonts w:ascii="Times New Roman" w:hAnsi="Times New Roman" w:cs="Times New Roman"/>
-                <w:sz w:val="28"/>
-                <w:szCs w:val="28"/>
+                <w:sz w:val="24"/>
+                <w:szCs w:val="24"/>
+                <w:lang w:val="en-US"/>
+              </w:rPr>
+            </w:pPr>
+            <w:r>
+              <w:rPr>
+                <w:rFonts w:ascii="Times New Roman" w:hAnsi="Times New Roman" w:cs="Times New Roman"/>
+                <w:sz w:val="24"/>
+                <w:szCs w:val="24"/>
                 <w:lang w:val="en-US"/>
               </w:rPr>
               <w:t>#</w:t>
@@ -60,8 +60,8 @@
             <w:r>
               <w:rPr>
                 <w:rFonts w:ascii="Times New Roman" w:hAnsi="Times New Roman" w:cs="Times New Roman"/>
-                <w:sz w:val="28"/>
-                <w:szCs w:val="28"/>
+                <w:sz w:val="24"/>
+                <w:szCs w:val="24"/>
                 <w:lang w:val="en-US"/>
               </w:rPr>
               <w:t>groupName</w:t>
@@ -79,15 +79,15 @@
             <w:pPr>
               <w:rPr>
                 <w:rFonts w:ascii="Times New Roman" w:hAnsi="Times New Roman" w:cs="Times New Roman"/>
-                <w:sz w:val="28"/>
-                <w:szCs w:val="28"/>
-              </w:rPr>
-            </w:pPr>
-            <w:r>
-              <w:rPr>
-                <w:rFonts w:ascii="Times New Roman" w:hAnsi="Times New Roman" w:cs="Times New Roman"/>
-                <w:sz w:val="28"/>
-                <w:szCs w:val="28"/>
+                <w:sz w:val="24"/>
+                <w:szCs w:val="24"/>
+              </w:rPr>
+            </w:pPr>
+            <w:r>
+              <w:rPr>
+                <w:rFonts w:ascii="Times New Roman" w:hAnsi="Times New Roman" w:cs="Times New Roman"/>
+                <w:sz w:val="24"/>
+                <w:szCs w:val="24"/>
               </w:rPr>
               <w:t>№</w:t>
             </w:r>
@@ -101,8 +101,8 @@
             <w:pPr>
               <w:rPr>
                 <w:rFonts w:ascii="Times New Roman" w:hAnsi="Times New Roman" w:cs="Times New Roman"/>
-                <w:sz w:val="28"/>
-                <w:szCs w:val="28"/>
+                <w:sz w:val="24"/>
+                <w:szCs w:val="24"/>
                 <w:lang w:val="uk-UA"/>
               </w:rPr>
             </w:pPr>
@@ -110,8 +110,8 @@
             <w:r>
               <w:rPr>
                 <w:rFonts w:ascii="Times New Roman" w:hAnsi="Times New Roman" w:cs="Times New Roman"/>
-                <w:sz w:val="28"/>
-                <w:szCs w:val="28"/>
+                <w:sz w:val="24"/>
+                <w:szCs w:val="24"/>
               </w:rPr>
               <w:t>П</w:t>
             </w:r>
@@ -119,8 +119,8 @@
             <w:r>
               <w:rPr>
                 <w:rFonts w:ascii="Times New Roman" w:hAnsi="Times New Roman" w:cs="Times New Roman"/>
-                <w:sz w:val="28"/>
-                <w:szCs w:val="28"/>
+                <w:sz w:val="24"/>
+                <w:szCs w:val="24"/>
                 <w:lang w:val="uk-UA"/>
               </w:rPr>
               <w:t>ІБ</w:t>
@@ -135,16 +135,16 @@
             <w:pPr>
               <w:rPr>
                 <w:rFonts w:ascii="Times New Roman" w:hAnsi="Times New Roman" w:cs="Times New Roman"/>
-                <w:sz w:val="28"/>
-                <w:szCs w:val="28"/>
-                <w:lang w:val="uk-UA"/>
-              </w:rPr>
-            </w:pPr>
-            <w:r>
-              <w:rPr>
-                <w:rFonts w:ascii="Times New Roman" w:hAnsi="Times New Roman" w:cs="Times New Roman"/>
-                <w:sz w:val="28"/>
-                <w:szCs w:val="28"/>
+                <w:sz w:val="24"/>
+                <w:szCs w:val="24"/>
+                <w:lang w:val="uk-UA"/>
+              </w:rPr>
+            </w:pPr>
+            <w:r>
+              <w:rPr>
+                <w:rFonts w:ascii="Times New Roman" w:hAnsi="Times New Roman" w:cs="Times New Roman"/>
+                <w:sz w:val="24"/>
+                <w:szCs w:val="24"/>
                 <w:lang w:val="uk-UA"/>
               </w:rPr>
               <w:t>Група</w:t>
@@ -159,16 +159,16 @@
             <w:pPr>
               <w:rPr>
                 <w:rFonts w:ascii="Times New Roman" w:hAnsi="Times New Roman" w:cs="Times New Roman"/>
-                <w:sz w:val="28"/>
-                <w:szCs w:val="28"/>
-                <w:lang w:val="uk-UA"/>
-              </w:rPr>
-            </w:pPr>
-            <w:r>
-              <w:rPr>
-                <w:rFonts w:ascii="Times New Roman" w:hAnsi="Times New Roman" w:cs="Times New Roman"/>
-                <w:sz w:val="28"/>
-                <w:szCs w:val="28"/>
+                <w:sz w:val="24"/>
+                <w:szCs w:val="24"/>
+                <w:lang w:val="uk-UA"/>
+              </w:rPr>
+            </w:pPr>
+            <w:r>
+              <w:rPr>
+                <w:rFonts w:ascii="Times New Roman" w:hAnsi="Times New Roman" w:cs="Times New Roman"/>
+                <w:sz w:val="24"/>
+                <w:szCs w:val="24"/>
                 <w:lang w:val="uk-UA"/>
               </w:rPr>
               <w:t>Ступінь</w:t>
@@ -183,16 +183,16 @@
             <w:pPr>
               <w:rPr>
                 <w:rFonts w:ascii="Times New Roman" w:hAnsi="Times New Roman" w:cs="Times New Roman"/>
-                <w:sz w:val="28"/>
-                <w:szCs w:val="28"/>
-                <w:lang w:val="uk-UA"/>
-              </w:rPr>
-            </w:pPr>
-            <w:r>
-              <w:rPr>
-                <w:rFonts w:ascii="Times New Roman" w:hAnsi="Times New Roman" w:cs="Times New Roman"/>
-                <w:sz w:val="28"/>
-                <w:szCs w:val="28"/>
+                <w:sz w:val="24"/>
+                <w:szCs w:val="24"/>
+                <w:lang w:val="uk-UA"/>
+              </w:rPr>
+            </w:pPr>
+            <w:r>
+              <w:rPr>
+                <w:rFonts w:ascii="Times New Roman" w:hAnsi="Times New Roman" w:cs="Times New Roman"/>
+                <w:sz w:val="24"/>
+                <w:szCs w:val="24"/>
                 <w:lang w:val="uk-UA"/>
               </w:rPr>
               <w:t>Тип</w:t>
@@ -207,16 +207,16 @@
             <w:pPr>
               <w:rPr>
                 <w:rFonts w:ascii="Times New Roman" w:hAnsi="Times New Roman" w:cs="Times New Roman"/>
-                <w:sz w:val="28"/>
-                <w:szCs w:val="28"/>
-                <w:lang w:val="uk-UA"/>
-              </w:rPr>
-            </w:pPr>
-            <w:r>
-              <w:rPr>
-                <w:rFonts w:ascii="Times New Roman" w:hAnsi="Times New Roman" w:cs="Times New Roman"/>
-                <w:sz w:val="28"/>
-                <w:szCs w:val="28"/>
+                <w:sz w:val="24"/>
+                <w:szCs w:val="24"/>
+                <w:lang w:val="uk-UA"/>
+              </w:rPr>
+            </w:pPr>
+            <w:r>
+              <w:rPr>
+                <w:rFonts w:ascii="Times New Roman" w:hAnsi="Times New Roman" w:cs="Times New Roman"/>
+                <w:sz w:val="24"/>
+                <w:szCs w:val="24"/>
                 <w:lang w:val="uk-UA"/>
               </w:rPr>
               <w:t>Бали</w:t>
@@ -231,16 +231,16 @@
             <w:pPr>
               <w:rPr>
                 <w:rFonts w:ascii="Times New Roman" w:hAnsi="Times New Roman" w:cs="Times New Roman"/>
-                <w:sz w:val="28"/>
-                <w:szCs w:val="28"/>
-                <w:lang w:val="uk-UA"/>
-              </w:rPr>
-            </w:pPr>
-            <w:r>
-              <w:rPr>
-                <w:rFonts w:ascii="Times New Roman" w:hAnsi="Times New Roman" w:cs="Times New Roman"/>
-                <w:sz w:val="28"/>
-                <w:szCs w:val="28"/>
+                <w:sz w:val="24"/>
+                <w:szCs w:val="24"/>
+                <w:lang w:val="uk-UA"/>
+              </w:rPr>
+            </w:pPr>
+            <w:r>
+              <w:rPr>
+                <w:rFonts w:ascii="Times New Roman" w:hAnsi="Times New Roman" w:cs="Times New Roman"/>
+                <w:sz w:val="24"/>
+                <w:szCs w:val="24"/>
                 <w:lang w:val="uk-UA"/>
               </w:rPr>
               <w:t>Бали%</w:t>
@@ -255,8 +255,8 @@
             <w:pPr>
               <w:rPr>
                 <w:rFonts w:ascii="Times New Roman" w:hAnsi="Times New Roman" w:cs="Times New Roman"/>
-                <w:sz w:val="28"/>
-                <w:szCs w:val="28"/>
+                <w:sz w:val="24"/>
+                <w:szCs w:val="24"/>
                 <w:lang w:val="uk-UA"/>
               </w:rPr>
             </w:pPr>
@@ -264,8 +264,8 @@
             <w:r>
               <w:rPr>
                 <w:rFonts w:ascii="Times New Roman" w:hAnsi="Times New Roman" w:cs="Times New Roman"/>
-                <w:sz w:val="28"/>
-                <w:szCs w:val="28"/>
+                <w:sz w:val="24"/>
+                <w:szCs w:val="24"/>
               </w:rPr>
               <w:t>д</w:t>
             </w:r>
@@ -273,8 +273,8 @@
             <w:r>
               <w:rPr>
                 <w:rFonts w:ascii="Times New Roman" w:hAnsi="Times New Roman" w:cs="Times New Roman"/>
-                <w:sz w:val="28"/>
-                <w:szCs w:val="28"/>
+                <w:sz w:val="24"/>
+                <w:szCs w:val="24"/>
                 <w:lang w:val="uk-UA"/>
               </w:rPr>
               <w:t>.Б</w:t>
@@ -283,8 +283,8 @@
             <w:r>
               <w:rPr>
                 <w:rFonts w:ascii="Times New Roman" w:hAnsi="Times New Roman" w:cs="Times New Roman"/>
-                <w:sz w:val="28"/>
-                <w:szCs w:val="28"/>
+                <w:sz w:val="24"/>
+                <w:szCs w:val="24"/>
                 <w:lang w:val="uk-UA"/>
               </w:rPr>
               <w:t>али</w:t>
@@ -301,16 +301,16 @@
               <w:ind w:left="-80" w:right="-108"/>
               <w:rPr>
                 <w:rFonts w:ascii="Times New Roman" w:hAnsi="Times New Roman" w:cs="Times New Roman"/>
-                <w:sz w:val="28"/>
-                <w:szCs w:val="28"/>
-                <w:lang w:val="uk-UA"/>
-              </w:rPr>
-            </w:pPr>
-            <w:r>
-              <w:rPr>
-                <w:rFonts w:ascii="Times New Roman" w:hAnsi="Times New Roman" w:cs="Times New Roman"/>
-                <w:sz w:val="28"/>
-                <w:szCs w:val="28"/>
+                <w:sz w:val="24"/>
+                <w:szCs w:val="24"/>
+                <w:lang w:val="uk-UA"/>
+              </w:rPr>
+            </w:pPr>
+            <w:r>
+              <w:rPr>
+                <w:rFonts w:ascii="Times New Roman" w:hAnsi="Times New Roman" w:cs="Times New Roman"/>
+                <w:sz w:val="24"/>
+                <w:szCs w:val="24"/>
                 <w:lang w:val="uk-UA"/>
               </w:rPr>
               <w:t>Сума</w:t>
@@ -328,8 +328,8 @@
               <w:ind w:left="-392"/>
               <w:rPr>
                 <w:rFonts w:ascii="Times New Roman" w:hAnsi="Times New Roman" w:cs="Times New Roman"/>
-                <w:sz w:val="28"/>
-                <w:szCs w:val="28"/>
+                <w:sz w:val="24"/>
+                <w:szCs w:val="24"/>
               </w:rPr>
             </w:pPr>
           </w:p>
@@ -342,16 +342,16 @@
             <w:pPr>
               <w:rPr>
                 <w:rFonts w:ascii="Times New Roman" w:hAnsi="Times New Roman" w:cs="Times New Roman"/>
-                <w:sz w:val="28"/>
-                <w:szCs w:val="28"/>
-                <w:lang w:val="en-US"/>
-              </w:rPr>
-            </w:pPr>
-            <w:r>
-              <w:rPr>
-                <w:rFonts w:ascii="Times New Roman" w:hAnsi="Times New Roman" w:cs="Times New Roman"/>
-                <w:sz w:val="28"/>
-                <w:szCs w:val="28"/>
+                <w:sz w:val="24"/>
+                <w:szCs w:val="24"/>
+                <w:lang w:val="en-US"/>
+              </w:rPr>
+            </w:pPr>
+            <w:r>
+              <w:rPr>
+                <w:rFonts w:ascii="Times New Roman" w:hAnsi="Times New Roman" w:cs="Times New Roman"/>
+                <w:sz w:val="24"/>
+                <w:szCs w:val="24"/>
                 <w:lang w:val="en-US"/>
               </w:rPr>
               <w:t>#name</w:t>
@@ -366,16 +366,16 @@
             <w:pPr>
               <w:rPr>
                 <w:rFonts w:ascii="Times New Roman" w:hAnsi="Times New Roman" w:cs="Times New Roman"/>
-                <w:sz w:val="28"/>
-                <w:szCs w:val="28"/>
-                <w:lang w:val="en-US"/>
-              </w:rPr>
-            </w:pPr>
-            <w:r>
-              <w:rPr>
-                <w:rFonts w:ascii="Times New Roman" w:hAnsi="Times New Roman" w:cs="Times New Roman"/>
-                <w:sz w:val="28"/>
-                <w:szCs w:val="28"/>
+                <w:sz w:val="24"/>
+                <w:szCs w:val="24"/>
+                <w:lang w:val="en-US"/>
+              </w:rPr>
+            </w:pPr>
+            <w:r>
+              <w:rPr>
+                <w:rFonts w:ascii="Times New Roman" w:hAnsi="Times New Roman" w:cs="Times New Roman"/>
+                <w:sz w:val="24"/>
+                <w:szCs w:val="24"/>
                 <w:lang w:val="en-US"/>
               </w:rPr>
               <w:t>#</w:t>
@@ -384,20 +384,11 @@
             <w:r>
               <w:rPr>
                 <w:rFonts w:ascii="Times New Roman" w:hAnsi="Times New Roman" w:cs="Times New Roman"/>
-                <w:sz w:val="28"/>
-                <w:szCs w:val="28"/>
-                <w:lang w:val="en-US"/>
-              </w:rPr>
-              <w:t>g</w:t>
-            </w:r>
-            <w:r>
-              <w:rPr>
-                <w:rFonts w:ascii="Times New Roman" w:hAnsi="Times New Roman" w:cs="Times New Roman"/>
-                <w:sz w:val="28"/>
-                <w:szCs w:val="28"/>
-                <w:lang w:val="en-US"/>
-              </w:rPr>
-              <w:t>Name</w:t>
+                <w:sz w:val="24"/>
+                <w:szCs w:val="24"/>
+                <w:lang w:val="en-US"/>
+              </w:rPr>
+              <w:t>gName</w:t>
             </w:r>
             <w:proofErr w:type="spellEnd"/>
           </w:p>
@@ -410,16 +401,16 @@
             <w:pPr>
               <w:rPr>
                 <w:rFonts w:ascii="Times New Roman" w:hAnsi="Times New Roman" w:cs="Times New Roman"/>
-                <w:sz w:val="28"/>
-                <w:szCs w:val="28"/>
-                <w:lang w:val="en-US"/>
-              </w:rPr>
-            </w:pPr>
-            <w:r>
-              <w:rPr>
-                <w:rFonts w:ascii="Times New Roman" w:hAnsi="Times New Roman" w:cs="Times New Roman"/>
-                <w:sz w:val="28"/>
-                <w:szCs w:val="28"/>
+                <w:sz w:val="24"/>
+                <w:szCs w:val="24"/>
+                <w:lang w:val="en-US"/>
+              </w:rPr>
+            </w:pPr>
+            <w:r>
+              <w:rPr>
+                <w:rFonts w:ascii="Times New Roman" w:hAnsi="Times New Roman" w:cs="Times New Roman"/>
+                <w:sz w:val="24"/>
+                <w:szCs w:val="24"/>
                 <w:lang w:val="en-US"/>
               </w:rPr>
               <w:t>#</w:t>
@@ -428,20 +419,11 @@
             <w:r>
               <w:rPr>
                 <w:rFonts w:ascii="Times New Roman" w:hAnsi="Times New Roman" w:cs="Times New Roman"/>
-                <w:sz w:val="28"/>
-                <w:szCs w:val="28"/>
-                <w:lang w:val="en-US"/>
-              </w:rPr>
-              <w:t>d</w:t>
-            </w:r>
-            <w:r>
-              <w:rPr>
-                <w:rFonts w:ascii="Times New Roman" w:hAnsi="Times New Roman" w:cs="Times New Roman"/>
-                <w:sz w:val="28"/>
-                <w:szCs w:val="28"/>
-                <w:lang w:val="en-US"/>
-              </w:rPr>
-              <w:t>Name</w:t>
+                <w:sz w:val="24"/>
+                <w:szCs w:val="24"/>
+                <w:lang w:val="en-US"/>
+              </w:rPr>
+              <w:t>dName</w:t>
             </w:r>
             <w:proofErr w:type="spellEnd"/>
           </w:p>
@@ -454,16 +436,16 @@
             <w:pPr>
               <w:rPr>
                 <w:rFonts w:ascii="Times New Roman" w:hAnsi="Times New Roman" w:cs="Times New Roman"/>
-                <w:sz w:val="28"/>
-                <w:szCs w:val="28"/>
-                <w:lang w:val="en-US"/>
-              </w:rPr>
-            </w:pPr>
-            <w:r>
-              <w:rPr>
-                <w:rFonts w:ascii="Times New Roman" w:hAnsi="Times New Roman" w:cs="Times New Roman"/>
-                <w:sz w:val="28"/>
-                <w:szCs w:val="28"/>
+                <w:sz w:val="24"/>
+                <w:szCs w:val="24"/>
+                <w:lang w:val="en-US"/>
+              </w:rPr>
+            </w:pPr>
+            <w:r>
+              <w:rPr>
+                <w:rFonts w:ascii="Times New Roman" w:hAnsi="Times New Roman" w:cs="Times New Roman"/>
+                <w:sz w:val="24"/>
+                <w:szCs w:val="24"/>
                 <w:lang w:val="en-US"/>
               </w:rPr>
               <w:t>#</w:t>
@@ -472,20 +454,11 @@
             <w:r>
               <w:rPr>
                 <w:rFonts w:ascii="Times New Roman" w:hAnsi="Times New Roman" w:cs="Times New Roman"/>
-                <w:sz w:val="28"/>
-                <w:szCs w:val="28"/>
-                <w:lang w:val="en-US"/>
-              </w:rPr>
-              <w:t>st</w:t>
-            </w:r>
-            <w:r>
-              <w:rPr>
-                <w:rFonts w:ascii="Times New Roman" w:hAnsi="Times New Roman" w:cs="Times New Roman"/>
-                <w:sz w:val="28"/>
-                <w:szCs w:val="28"/>
-                <w:lang w:val="en-US"/>
-              </w:rPr>
-              <w:t>Type</w:t>
+                <w:sz w:val="24"/>
+                <w:szCs w:val="24"/>
+                <w:lang w:val="en-US"/>
+              </w:rPr>
+              <w:t>stType</w:t>
             </w:r>
             <w:proofErr w:type="spellEnd"/>
           </w:p>
@@ -498,28 +471,19 @@
             <w:pPr>
               <w:rPr>
                 <w:rFonts w:ascii="Times New Roman" w:hAnsi="Times New Roman" w:cs="Times New Roman"/>
-                <w:sz w:val="28"/>
-                <w:szCs w:val="28"/>
-                <w:lang w:val="en-US"/>
-              </w:rPr>
-            </w:pPr>
-            <w:r>
-              <w:rPr>
-                <w:rFonts w:ascii="Times New Roman" w:hAnsi="Times New Roman" w:cs="Times New Roman"/>
-                <w:sz w:val="28"/>
-                <w:szCs w:val="28"/>
-                <w:lang w:val="en-US"/>
-              </w:rPr>
-              <w:t>#p</w:t>
-            </w:r>
-            <w:r>
-              <w:rPr>
-                <w:rFonts w:ascii="Times New Roman" w:hAnsi="Times New Roman" w:cs="Times New Roman"/>
-                <w:sz w:val="28"/>
-                <w:szCs w:val="28"/>
-                <w:lang w:val="en-US"/>
-              </w:rPr>
-              <w:t>ts</w:t>
+                <w:sz w:val="24"/>
+                <w:szCs w:val="24"/>
+                <w:lang w:val="en-US"/>
+              </w:rPr>
+            </w:pPr>
+            <w:r>
+              <w:rPr>
+                <w:rFonts w:ascii="Times New Roman" w:hAnsi="Times New Roman" w:cs="Times New Roman"/>
+                <w:sz w:val="24"/>
+                <w:szCs w:val="24"/>
+                <w:lang w:val="en-US"/>
+              </w:rPr>
+              <w:t>#pts</w:t>
             </w:r>
           </w:p>
         </w:tc>
@@ -531,16 +495,16 @@
             <w:pPr>
               <w:rPr>
                 <w:rFonts w:ascii="Times New Roman" w:hAnsi="Times New Roman" w:cs="Times New Roman"/>
-                <w:sz w:val="28"/>
-                <w:szCs w:val="28"/>
-                <w:lang w:val="en-US"/>
-              </w:rPr>
-            </w:pPr>
-            <w:r>
-              <w:rPr>
-                <w:rFonts w:ascii="Times New Roman" w:hAnsi="Times New Roman" w:cs="Times New Roman"/>
-                <w:sz w:val="28"/>
-                <w:szCs w:val="28"/>
+                <w:sz w:val="24"/>
+                <w:szCs w:val="24"/>
+                <w:lang w:val="en-US"/>
+              </w:rPr>
+            </w:pPr>
+            <w:r>
+              <w:rPr>
+                <w:rFonts w:ascii="Times New Roman" w:hAnsi="Times New Roman" w:cs="Times New Roman"/>
+                <w:sz w:val="24"/>
+                <w:szCs w:val="24"/>
                 <w:lang w:val="en-US"/>
               </w:rPr>
               <w:t>#</w:t>
@@ -549,20 +513,11 @@
             <w:r>
               <w:rPr>
                 <w:rFonts w:ascii="Times New Roman" w:hAnsi="Times New Roman" w:cs="Times New Roman"/>
-                <w:sz w:val="28"/>
-                <w:szCs w:val="28"/>
-                <w:lang w:val="en-US"/>
-              </w:rPr>
-              <w:t>pcP</w:t>
-            </w:r>
-            <w:r>
-              <w:rPr>
-                <w:rFonts w:ascii="Times New Roman" w:hAnsi="Times New Roman" w:cs="Times New Roman"/>
-                <w:sz w:val="28"/>
-                <w:szCs w:val="28"/>
-                <w:lang w:val="en-US"/>
-              </w:rPr>
-              <w:t>ts</w:t>
+                <w:sz w:val="24"/>
+                <w:szCs w:val="24"/>
+                <w:lang w:val="en-US"/>
+              </w:rPr>
+              <w:t>pcPts</w:t>
             </w:r>
             <w:proofErr w:type="spellEnd"/>
           </w:p>
@@ -575,16 +530,16 @@
             <w:pPr>
               <w:rPr>
                 <w:rFonts w:ascii="Times New Roman" w:hAnsi="Times New Roman" w:cs="Times New Roman"/>
-                <w:sz w:val="28"/>
-                <w:szCs w:val="28"/>
-                <w:lang w:val="en-US"/>
-              </w:rPr>
-            </w:pPr>
-            <w:r>
-              <w:rPr>
-                <w:rFonts w:ascii="Times New Roman" w:hAnsi="Times New Roman" w:cs="Times New Roman"/>
-                <w:sz w:val="28"/>
-                <w:szCs w:val="28"/>
+                <w:sz w:val="24"/>
+                <w:szCs w:val="24"/>
+                <w:lang w:val="en-US"/>
+              </w:rPr>
+            </w:pPr>
+            <w:r>
+              <w:rPr>
+                <w:rFonts w:ascii="Times New Roman" w:hAnsi="Times New Roman" w:cs="Times New Roman"/>
+                <w:sz w:val="24"/>
+                <w:szCs w:val="24"/>
                 <w:lang w:val="en-US"/>
               </w:rPr>
               <w:t>#</w:t>
@@ -593,20 +548,11 @@
             <w:r>
               <w:rPr>
                 <w:rFonts w:ascii="Times New Roman" w:hAnsi="Times New Roman" w:cs="Times New Roman"/>
-                <w:sz w:val="28"/>
-                <w:szCs w:val="28"/>
-                <w:lang w:val="en-US"/>
-              </w:rPr>
-              <w:t>exP</w:t>
-            </w:r>
-            <w:r>
-              <w:rPr>
-                <w:rFonts w:ascii="Times New Roman" w:hAnsi="Times New Roman" w:cs="Times New Roman"/>
-                <w:sz w:val="28"/>
-                <w:szCs w:val="28"/>
-                <w:lang w:val="en-US"/>
-              </w:rPr>
-              <w:t>ts</w:t>
+                <w:sz w:val="24"/>
+                <w:szCs w:val="24"/>
+                <w:lang w:val="en-US"/>
+              </w:rPr>
+              <w:t>exPts</w:t>
             </w:r>
             <w:proofErr w:type="spellEnd"/>
           </w:p>
@@ -620,40 +566,20 @@
               <w:ind w:left="-80" w:right="-108"/>
               <w:rPr>
                 <w:rFonts w:ascii="Times New Roman" w:hAnsi="Times New Roman" w:cs="Times New Roman"/>
-                <w:sz w:val="28"/>
-                <w:szCs w:val="28"/>
-                <w:lang w:val="en-US"/>
-              </w:rPr>
-            </w:pPr>
-            <w:r>
-              <w:rPr>
-                <w:rFonts w:ascii="Times New Roman" w:hAnsi="Times New Roman" w:cs="Times New Roman"/>
-                <w:sz w:val="28"/>
-                <w:szCs w:val="28"/>
-                <w:lang w:val="en-US"/>
-              </w:rPr>
-              <w:t>#</w:t>
-            </w:r>
-            <w:proofErr w:type="spellStart"/>
-            <w:r>
-              <w:rPr>
-                <w:rFonts w:ascii="Times New Roman" w:hAnsi="Times New Roman" w:cs="Times New Roman"/>
-                <w:sz w:val="28"/>
-                <w:szCs w:val="28"/>
-                <w:lang w:val="en-US"/>
-              </w:rPr>
-              <w:t>resP</w:t>
-            </w:r>
-            <w:r>
-              <w:rPr>
-                <w:rFonts w:ascii="Times New Roman" w:hAnsi="Times New Roman" w:cs="Times New Roman"/>
-                <w:sz w:val="28"/>
-                <w:szCs w:val="28"/>
-                <w:lang w:val="en-US"/>
-              </w:rPr>
-              <w:t>ts</w:t>
-            </w:r>
-            <w:proofErr w:type="spellEnd"/>
+                <w:sz w:val="24"/>
+                <w:szCs w:val="24"/>
+                <w:lang w:val="en-US"/>
+              </w:rPr>
+            </w:pPr>
+            <w:r>
+              <w:rPr>
+                <w:rFonts w:ascii="Times New Roman" w:hAnsi="Times New Roman" w:cs="Times New Roman"/>
+                <w:sz w:val="24"/>
+                <w:szCs w:val="24"/>
+                <w:lang w:val="en-US"/>
+              </w:rPr>
+              <w:t>#resPts</w:t>
+            </w:r>
           </w:p>
         </w:tc>
       </w:tr>

</xml_diff>

<commit_message>
#380 correct elements output:fix: fixed type format,add numeration.
</commit_message>
<xml_diff>
--- a/core/src/main/resources/docs/templates/FacultyStipendList.docx
+++ b/core/src/main/resources/docs/templates/FacultyStipendList.docx
@@ -1,6 +1,6 @@
 
 <file path=word/document.xml><?xml version="1.0" encoding="utf-8"?>
-<w:document xmlns:ve="http://schemas.openxmlformats.org/markup-compatibility/2006" xmlns:o="urn:schemas-microsoft-com:office:office" xmlns:r="http://schemas.openxmlformats.org/officeDocument/2006/relationships" xmlns:m="http://schemas.openxmlformats.org/officeDocument/2006/math" xmlns:v="urn:schemas-microsoft-com:vml" xmlns:wp="http://schemas.openxmlformats.org/drawingml/2006/wordprocessingDrawing" xmlns:w10="urn:schemas-microsoft-com:office:word" xmlns:w="http://schemas.openxmlformats.org/wordprocessingml/2006/main" xmlns:wne="http://schemas.microsoft.com/office/word/2006/wordml">
+<w:document xmlns:wpc="http://schemas.microsoft.com/office/word/2010/wordprocessingCanvas" xmlns:mc="http://schemas.openxmlformats.org/markup-compatibility/2006" xmlns:o="urn:schemas-microsoft-com:office:office" xmlns:r="http://schemas.openxmlformats.org/officeDocument/2006/relationships" xmlns:m="http://schemas.openxmlformats.org/officeDocument/2006/math" xmlns:v="urn:schemas-microsoft-com:vml" xmlns:wp14="http://schemas.microsoft.com/office/word/2010/wordprocessingDrawing" xmlns:wp="http://schemas.openxmlformats.org/drawingml/2006/wordprocessingDrawing" xmlns:w10="urn:schemas-microsoft-com:office:word" xmlns:w="http://schemas.openxmlformats.org/wordprocessingml/2006/main" xmlns:w14="http://schemas.microsoft.com/office/word/2010/wordml" xmlns:wpg="http://schemas.microsoft.com/office/word/2010/wordprocessingGroup" xmlns:wpi="http://schemas.microsoft.com/office/word/2010/wordprocessingInk" xmlns:wne="http://schemas.microsoft.com/office/word/2006/wordml" xmlns:wps="http://schemas.microsoft.com/office/word/2010/wordprocessingShape" mc:Ignorable="w14 wp14">
   <w:body>
     <w:p>
       <w:pPr>
@@ -16,9 +16,9 @@
       <w:tblPr>
         <w:tblStyle w:val="a3"/>
         <w:tblW w:w="10949" w:type="dxa"/>
-        <w:tblInd w:w="-176" w:type="dxa"/>
+        <w:tblInd w:w="108" w:type="dxa"/>
         <w:tblLayout w:type="fixed"/>
-        <w:tblLook w:val="04A0"/>
+        <w:tblLook w:val="04A0" w:firstRow="1" w:lastRow="0" w:firstColumn="1" w:lastColumn="0" w:noHBand="0" w:noVBand="1"/>
       </w:tblPr>
       <w:tblGrid>
         <w:gridCol w:w="524"/>
@@ -54,19 +54,8 @@
                 <w:szCs w:val="24"/>
                 <w:lang w:val="en-US"/>
               </w:rPr>
-              <w:t>#</w:t>
-            </w:r>
-            <w:proofErr w:type="spellStart"/>
-            <w:r>
-              <w:rPr>
-                <w:rFonts w:ascii="Times New Roman" w:hAnsi="Times New Roman" w:cs="Times New Roman"/>
-                <w:sz w:val="24"/>
-                <w:szCs w:val="24"/>
-                <w:lang w:val="en-US"/>
-              </w:rPr>
-              <w:t>groupName</w:t>
-            </w:r>
-            <w:proofErr w:type="spellEnd"/>
+              <w:t>#groupName</w:t>
+            </w:r>
           </w:p>
         </w:tc>
       </w:tr>
@@ -79,13 +68,15 @@
             <w:pPr>
               <w:rPr>
                 <w:rFonts w:ascii="Times New Roman" w:hAnsi="Times New Roman" w:cs="Times New Roman"/>
-                <w:sz w:val="24"/>
-                <w:szCs w:val="24"/>
-              </w:rPr>
-            </w:pPr>
-            <w:r>
-              <w:rPr>
-                <w:rFonts w:ascii="Times New Roman" w:hAnsi="Times New Roman" w:cs="Times New Roman"/>
+                <w:b/>
+                <w:sz w:val="24"/>
+                <w:szCs w:val="24"/>
+              </w:rPr>
+            </w:pPr>
+            <w:r>
+              <w:rPr>
+                <w:rFonts w:ascii="Times New Roman" w:hAnsi="Times New Roman" w:cs="Times New Roman"/>
+                <w:b/>
                 <w:sz w:val="24"/>
                 <w:szCs w:val="24"/>
               </w:rPr>
@@ -101,24 +92,25 @@
             <w:pPr>
               <w:rPr>
                 <w:rFonts w:ascii="Times New Roman" w:hAnsi="Times New Roman" w:cs="Times New Roman"/>
-                <w:sz w:val="24"/>
-                <w:szCs w:val="24"/>
-                <w:lang w:val="uk-UA"/>
-              </w:rPr>
-            </w:pPr>
-            <w:proofErr w:type="gramStart"/>
-            <w:r>
-              <w:rPr>
-                <w:rFonts w:ascii="Times New Roman" w:hAnsi="Times New Roman" w:cs="Times New Roman"/>
+                <w:b/>
+                <w:sz w:val="24"/>
+                <w:szCs w:val="24"/>
+                <w:lang w:val="uk-UA"/>
+              </w:rPr>
+            </w:pPr>
+            <w:r>
+              <w:rPr>
+                <w:rFonts w:ascii="Times New Roman" w:hAnsi="Times New Roman" w:cs="Times New Roman"/>
+                <w:b/>
                 <w:sz w:val="24"/>
                 <w:szCs w:val="24"/>
               </w:rPr>
               <w:t>П</w:t>
             </w:r>
-            <w:proofErr w:type="gramEnd"/>
-            <w:r>
-              <w:rPr>
-                <w:rFonts w:ascii="Times New Roman" w:hAnsi="Times New Roman" w:cs="Times New Roman"/>
+            <w:r>
+              <w:rPr>
+                <w:rFonts w:ascii="Times New Roman" w:hAnsi="Times New Roman" w:cs="Times New Roman"/>
+                <w:b/>
                 <w:sz w:val="24"/>
                 <w:szCs w:val="24"/>
                 <w:lang w:val="uk-UA"/>
@@ -135,14 +127,16 @@
             <w:pPr>
               <w:rPr>
                 <w:rFonts w:ascii="Times New Roman" w:hAnsi="Times New Roman" w:cs="Times New Roman"/>
-                <w:sz w:val="24"/>
-                <w:szCs w:val="24"/>
-                <w:lang w:val="uk-UA"/>
-              </w:rPr>
-            </w:pPr>
-            <w:r>
-              <w:rPr>
-                <w:rFonts w:ascii="Times New Roman" w:hAnsi="Times New Roman" w:cs="Times New Roman"/>
+                <w:b/>
+                <w:sz w:val="24"/>
+                <w:szCs w:val="24"/>
+                <w:lang w:val="uk-UA"/>
+              </w:rPr>
+            </w:pPr>
+            <w:r>
+              <w:rPr>
+                <w:rFonts w:ascii="Times New Roman" w:hAnsi="Times New Roman" w:cs="Times New Roman"/>
+                <w:b/>
                 <w:sz w:val="24"/>
                 <w:szCs w:val="24"/>
                 <w:lang w:val="uk-UA"/>
@@ -159,14 +153,16 @@
             <w:pPr>
               <w:rPr>
                 <w:rFonts w:ascii="Times New Roman" w:hAnsi="Times New Roman" w:cs="Times New Roman"/>
-                <w:sz w:val="24"/>
-                <w:szCs w:val="24"/>
-                <w:lang w:val="uk-UA"/>
-              </w:rPr>
-            </w:pPr>
-            <w:r>
-              <w:rPr>
-                <w:rFonts w:ascii="Times New Roman" w:hAnsi="Times New Roman" w:cs="Times New Roman"/>
+                <w:b/>
+                <w:sz w:val="24"/>
+                <w:szCs w:val="24"/>
+                <w:lang w:val="uk-UA"/>
+              </w:rPr>
+            </w:pPr>
+            <w:r>
+              <w:rPr>
+                <w:rFonts w:ascii="Times New Roman" w:hAnsi="Times New Roman" w:cs="Times New Roman"/>
+                <w:b/>
                 <w:sz w:val="24"/>
                 <w:szCs w:val="24"/>
                 <w:lang w:val="uk-UA"/>
@@ -183,14 +179,16 @@
             <w:pPr>
               <w:rPr>
                 <w:rFonts w:ascii="Times New Roman" w:hAnsi="Times New Roman" w:cs="Times New Roman"/>
-                <w:sz w:val="24"/>
-                <w:szCs w:val="24"/>
-                <w:lang w:val="uk-UA"/>
-              </w:rPr>
-            </w:pPr>
-            <w:r>
-              <w:rPr>
-                <w:rFonts w:ascii="Times New Roman" w:hAnsi="Times New Roman" w:cs="Times New Roman"/>
+                <w:b/>
+                <w:sz w:val="24"/>
+                <w:szCs w:val="24"/>
+                <w:lang w:val="uk-UA"/>
+              </w:rPr>
+            </w:pPr>
+            <w:r>
+              <w:rPr>
+                <w:rFonts w:ascii="Times New Roman" w:hAnsi="Times New Roman" w:cs="Times New Roman"/>
+                <w:b/>
                 <w:sz w:val="24"/>
                 <w:szCs w:val="24"/>
                 <w:lang w:val="uk-UA"/>
@@ -207,14 +205,16 @@
             <w:pPr>
               <w:rPr>
                 <w:rFonts w:ascii="Times New Roman" w:hAnsi="Times New Roman" w:cs="Times New Roman"/>
-                <w:sz w:val="24"/>
-                <w:szCs w:val="24"/>
-                <w:lang w:val="uk-UA"/>
-              </w:rPr>
-            </w:pPr>
-            <w:r>
-              <w:rPr>
-                <w:rFonts w:ascii="Times New Roman" w:hAnsi="Times New Roman" w:cs="Times New Roman"/>
+                <w:b/>
+                <w:sz w:val="24"/>
+                <w:szCs w:val="24"/>
+                <w:lang w:val="uk-UA"/>
+              </w:rPr>
+            </w:pPr>
+            <w:r>
+              <w:rPr>
+                <w:rFonts w:ascii="Times New Roman" w:hAnsi="Times New Roman" w:cs="Times New Roman"/>
+                <w:b/>
                 <w:sz w:val="24"/>
                 <w:szCs w:val="24"/>
                 <w:lang w:val="uk-UA"/>
@@ -231,14 +231,16 @@
             <w:pPr>
               <w:rPr>
                 <w:rFonts w:ascii="Times New Roman" w:hAnsi="Times New Roman" w:cs="Times New Roman"/>
-                <w:sz w:val="24"/>
-                <w:szCs w:val="24"/>
-                <w:lang w:val="uk-UA"/>
-              </w:rPr>
-            </w:pPr>
-            <w:r>
-              <w:rPr>
-                <w:rFonts w:ascii="Times New Roman" w:hAnsi="Times New Roman" w:cs="Times New Roman"/>
+                <w:b/>
+                <w:sz w:val="24"/>
+                <w:szCs w:val="24"/>
+                <w:lang w:val="uk-UA"/>
+              </w:rPr>
+            </w:pPr>
+            <w:r>
+              <w:rPr>
+                <w:rFonts w:ascii="Times New Roman" w:hAnsi="Times New Roman" w:cs="Times New Roman"/>
+                <w:b/>
                 <w:sz w:val="24"/>
                 <w:szCs w:val="24"/>
                 <w:lang w:val="uk-UA"/>
@@ -255,41 +257,31 @@
             <w:pPr>
               <w:rPr>
                 <w:rFonts w:ascii="Times New Roman" w:hAnsi="Times New Roman" w:cs="Times New Roman"/>
-                <w:sz w:val="24"/>
-                <w:szCs w:val="24"/>
-                <w:lang w:val="uk-UA"/>
-              </w:rPr>
-            </w:pPr>
-            <w:proofErr w:type="spellStart"/>
-            <w:r>
-              <w:rPr>
-                <w:rFonts w:ascii="Times New Roman" w:hAnsi="Times New Roman" w:cs="Times New Roman"/>
+                <w:b/>
+                <w:sz w:val="24"/>
+                <w:szCs w:val="24"/>
+                <w:lang w:val="uk-UA"/>
+              </w:rPr>
+            </w:pPr>
+            <w:r>
+              <w:rPr>
+                <w:rFonts w:ascii="Times New Roman" w:hAnsi="Times New Roman" w:cs="Times New Roman"/>
+                <w:b/>
                 <w:sz w:val="24"/>
                 <w:szCs w:val="24"/>
               </w:rPr>
               <w:t>д</w:t>
             </w:r>
-            <w:proofErr w:type="gramStart"/>
-            <w:r>
-              <w:rPr>
-                <w:rFonts w:ascii="Times New Roman" w:hAnsi="Times New Roman" w:cs="Times New Roman"/>
-                <w:sz w:val="24"/>
-                <w:szCs w:val="24"/>
-                <w:lang w:val="uk-UA"/>
-              </w:rPr>
-              <w:t>.Б</w:t>
-            </w:r>
-            <w:proofErr w:type="gramEnd"/>
-            <w:r>
-              <w:rPr>
-                <w:rFonts w:ascii="Times New Roman" w:hAnsi="Times New Roman" w:cs="Times New Roman"/>
-                <w:sz w:val="24"/>
-                <w:szCs w:val="24"/>
-                <w:lang w:val="uk-UA"/>
-              </w:rPr>
-              <w:t>али</w:t>
-            </w:r>
-            <w:proofErr w:type="spellEnd"/>
+            <w:r>
+              <w:rPr>
+                <w:rFonts w:ascii="Times New Roman" w:hAnsi="Times New Roman" w:cs="Times New Roman"/>
+                <w:b/>
+                <w:sz w:val="24"/>
+                <w:szCs w:val="24"/>
+                <w:lang w:val="uk-UA"/>
+              </w:rPr>
+              <w:t>.Бали</w:t>
+            </w:r>
           </w:p>
         </w:tc>
         <w:tc>
@@ -301,14 +293,16 @@
               <w:ind w:left="-80" w:right="-108"/>
               <w:rPr>
                 <w:rFonts w:ascii="Times New Roman" w:hAnsi="Times New Roman" w:cs="Times New Roman"/>
-                <w:sz w:val="24"/>
-                <w:szCs w:val="24"/>
-                <w:lang w:val="uk-UA"/>
-              </w:rPr>
-            </w:pPr>
-            <w:r>
-              <w:rPr>
-                <w:rFonts w:ascii="Times New Roman" w:hAnsi="Times New Roman" w:cs="Times New Roman"/>
+                <w:b/>
+                <w:sz w:val="24"/>
+                <w:szCs w:val="24"/>
+                <w:lang w:val="uk-UA"/>
+              </w:rPr>
+            </w:pPr>
+            <w:r>
+              <w:rPr>
+                <w:rFonts w:ascii="Times New Roman" w:hAnsi="Times New Roman" w:cs="Times New Roman"/>
+                <w:b/>
                 <w:sz w:val="24"/>
                 <w:szCs w:val="24"/>
                 <w:lang w:val="uk-UA"/>
@@ -330,8 +324,38 @@
                 <w:rFonts w:ascii="Times New Roman" w:hAnsi="Times New Roman" w:cs="Times New Roman"/>
                 <w:sz w:val="24"/>
                 <w:szCs w:val="24"/>
-              </w:rPr>
-            </w:pPr>
+                <w:lang w:val="en-US"/>
+              </w:rPr>
+            </w:pPr>
+            <w:r>
+              <w:rPr>
+                <w:rFonts w:ascii="Times New Roman" w:hAnsi="Times New Roman" w:cs="Times New Roman"/>
+                <w:sz w:val="24"/>
+                <w:szCs w:val="24"/>
+                <w:lang w:val="uk-UA"/>
+              </w:rPr>
+              <w:t>№</w:t>
+            </w:r>
+            <w:r>
+              <w:rPr>
+                <w:rFonts w:ascii="Times New Roman" w:hAnsi="Times New Roman" w:cs="Times New Roman"/>
+                <w:sz w:val="24"/>
+                <w:szCs w:val="24"/>
+                <w:lang w:val="en-US"/>
+              </w:rPr>
+              <w:t xml:space="preserve">  </w:t>
+            </w:r>
+            <w:bookmarkStart w:id="0" w:name="_GoBack"/>
+            <w:bookmarkEnd w:id="0"/>
+            <w:r>
+              <w:rPr>
+                <w:rFonts w:ascii="Times New Roman" w:hAnsi="Times New Roman" w:cs="Times New Roman"/>
+                <w:sz w:val="24"/>
+                <w:szCs w:val="24"/>
+                <w:lang w:val="en-US"/>
+              </w:rPr>
+              <w:t>#n</w:t>
+            </w:r>
           </w:p>
         </w:tc>
         <w:tc>
@@ -378,19 +402,8 @@
                 <w:szCs w:val="24"/>
                 <w:lang w:val="en-US"/>
               </w:rPr>
-              <w:t>#</w:t>
-            </w:r>
-            <w:proofErr w:type="spellStart"/>
-            <w:r>
-              <w:rPr>
-                <w:rFonts w:ascii="Times New Roman" w:hAnsi="Times New Roman" w:cs="Times New Roman"/>
-                <w:sz w:val="24"/>
-                <w:szCs w:val="24"/>
-                <w:lang w:val="en-US"/>
-              </w:rPr>
-              <w:t>gName</w:t>
-            </w:r>
-            <w:proofErr w:type="spellEnd"/>
+              <w:t>#gName</w:t>
+            </w:r>
           </w:p>
         </w:tc>
         <w:tc>
@@ -413,19 +426,8 @@
                 <w:szCs w:val="24"/>
                 <w:lang w:val="en-US"/>
               </w:rPr>
-              <w:t>#</w:t>
-            </w:r>
-            <w:proofErr w:type="spellStart"/>
-            <w:r>
-              <w:rPr>
-                <w:rFonts w:ascii="Times New Roman" w:hAnsi="Times New Roman" w:cs="Times New Roman"/>
-                <w:sz w:val="24"/>
-                <w:szCs w:val="24"/>
-                <w:lang w:val="en-US"/>
-              </w:rPr>
-              <w:t>dName</w:t>
-            </w:r>
-            <w:proofErr w:type="spellEnd"/>
+              <w:t>#dName</w:t>
+            </w:r>
           </w:p>
         </w:tc>
         <w:tc>
@@ -448,19 +450,8 @@
                 <w:szCs w:val="24"/>
                 <w:lang w:val="en-US"/>
               </w:rPr>
-              <w:t>#</w:t>
-            </w:r>
-            <w:proofErr w:type="spellStart"/>
-            <w:r>
-              <w:rPr>
-                <w:rFonts w:ascii="Times New Roman" w:hAnsi="Times New Roman" w:cs="Times New Roman"/>
-                <w:sz w:val="24"/>
-                <w:szCs w:val="24"/>
-                <w:lang w:val="en-US"/>
-              </w:rPr>
-              <w:t>stType</w:t>
-            </w:r>
-            <w:proofErr w:type="spellEnd"/>
+              <w:t>#stType</w:t>
+            </w:r>
           </w:p>
         </w:tc>
         <w:tc>
@@ -507,19 +498,8 @@
                 <w:szCs w:val="24"/>
                 <w:lang w:val="en-US"/>
               </w:rPr>
-              <w:t>#</w:t>
-            </w:r>
-            <w:proofErr w:type="spellStart"/>
-            <w:r>
-              <w:rPr>
-                <w:rFonts w:ascii="Times New Roman" w:hAnsi="Times New Roman" w:cs="Times New Roman"/>
-                <w:sz w:val="24"/>
-                <w:szCs w:val="24"/>
-                <w:lang w:val="en-US"/>
-              </w:rPr>
-              <w:t>pcPts</w:t>
-            </w:r>
-            <w:proofErr w:type="spellEnd"/>
+              <w:t>#pcPts</w:t>
+            </w:r>
           </w:p>
         </w:tc>
         <w:tc>
@@ -542,19 +522,8 @@
                 <w:szCs w:val="24"/>
                 <w:lang w:val="en-US"/>
               </w:rPr>
-              <w:t>#</w:t>
-            </w:r>
-            <w:proofErr w:type="spellStart"/>
-            <w:r>
-              <w:rPr>
-                <w:rFonts w:ascii="Times New Roman" w:hAnsi="Times New Roman" w:cs="Times New Roman"/>
-                <w:sz w:val="24"/>
-                <w:szCs w:val="24"/>
-                <w:lang w:val="en-US"/>
-              </w:rPr>
-              <w:t>exPts</w:t>
-            </w:r>
-            <w:proofErr w:type="spellEnd"/>
+              <w:t>#exPts</w:t>
+            </w:r>
           </w:p>
         </w:tc>
         <w:tc>
@@ -604,7 +573,7 @@
 </file>
 
 <file path=word/styles.xml><?xml version="1.0" encoding="utf-8"?>
-<w:styles xmlns:r="http://schemas.openxmlformats.org/officeDocument/2006/relationships" xmlns:w="http://schemas.openxmlformats.org/wordprocessingml/2006/main">
+<w:styles xmlns:mc="http://schemas.openxmlformats.org/markup-compatibility/2006" xmlns:r="http://schemas.openxmlformats.org/officeDocument/2006/relationships" xmlns:w="http://schemas.openxmlformats.org/wordprocessingml/2006/main" xmlns:w14="http://schemas.microsoft.com/office/word/2010/wordml" mc:Ignorable="w14">
   <w:docDefaults>
     <w:rPrDefault>
       <w:rPr>
@@ -775,7 +744,6 @@
     <w:uiPriority w:val="99"/>
     <w:semiHidden/>
     <w:unhideWhenUsed/>
-    <w:qFormat/>
     <w:tblPr>
       <w:tblInd w:w="0" w:type="dxa"/>
       <w:tblCellMar>

</xml_diff>

<commit_message>
#380 correct elements output:fix:changed fields sizes
</commit_message>
<xml_diff>
--- a/core/src/main/resources/docs/templates/FacultyStipendList.docx
+++ b/core/src/main/resources/docs/templates/FacultyStipendList.docx
@@ -15,27 +15,31 @@
     <w:tbl>
       <w:tblPr>
         <w:tblStyle w:val="a3"/>
-        <w:tblW w:w="10949" w:type="dxa"/>
-        <w:tblInd w:w="108" w:type="dxa"/>
+        <w:tblW w:w="11057" w:type="dxa"/>
+        <w:tblInd w:w="-34" w:type="dxa"/>
         <w:tblLayout w:type="fixed"/>
         <w:tblLook w:val="04A0" w:firstRow="1" w:lastRow="0" w:firstColumn="1" w:lastColumn="0" w:noHBand="0" w:noVBand="1"/>
       </w:tblPr>
       <w:tblGrid>
-        <w:gridCol w:w="524"/>
-        <w:gridCol w:w="2737"/>
-        <w:gridCol w:w="1276"/>
-        <w:gridCol w:w="1276"/>
+        <w:gridCol w:w="568"/>
+        <w:gridCol w:w="2551"/>
+        <w:gridCol w:w="1508"/>
         <w:gridCol w:w="1134"/>
-        <w:gridCol w:w="992"/>
+        <w:gridCol w:w="1418"/>
+        <w:gridCol w:w="850"/>
+        <w:gridCol w:w="993"/>
         <w:gridCol w:w="1134"/>
-        <w:gridCol w:w="992"/>
-        <w:gridCol w:w="884"/>
+        <w:gridCol w:w="901"/>
       </w:tblGrid>
       <w:tr>
         <w:tc>
           <w:tcPr>
-            <w:tcW w:w="10949" w:type="dxa"/>
+            <w:tcW w:w="11057" w:type="dxa"/>
             <w:gridSpan w:val="9"/>
+            <w:tcMar>
+              <w:left w:w="57" w:type="dxa"/>
+              <w:right w:w="57" w:type="dxa"/>
+            </w:tcMar>
           </w:tcPr>
           <w:p>
             <w:pPr>
@@ -54,15 +58,30 @@
                 <w:szCs w:val="24"/>
                 <w:lang w:val="en-US"/>
               </w:rPr>
-              <w:t>#groupName</w:t>
-            </w:r>
+              <w:t>#</w:t>
+            </w:r>
+            <w:proofErr w:type="spellStart"/>
+            <w:r>
+              <w:rPr>
+                <w:rFonts w:ascii="Times New Roman" w:hAnsi="Times New Roman" w:cs="Times New Roman"/>
+                <w:sz w:val="24"/>
+                <w:szCs w:val="24"/>
+                <w:lang w:val="en-US"/>
+              </w:rPr>
+              <w:t>groupName</w:t>
+            </w:r>
+            <w:proofErr w:type="spellEnd"/>
           </w:p>
         </w:tc>
       </w:tr>
       <w:tr>
         <w:tc>
           <w:tcPr>
-            <w:tcW w:w="524" w:type="dxa"/>
+            <w:tcW w:w="568" w:type="dxa"/>
+            <w:tcMar>
+              <w:left w:w="57" w:type="dxa"/>
+              <w:right w:w="57" w:type="dxa"/>
+            </w:tcMar>
           </w:tcPr>
           <w:p>
             <w:pPr>
@@ -86,18 +105,23 @@
         </w:tc>
         <w:tc>
           <w:tcPr>
-            <w:tcW w:w="2737" w:type="dxa"/>
-          </w:tcPr>
-          <w:p>
-            <w:pPr>
-              <w:rPr>
-                <w:rFonts w:ascii="Times New Roman" w:hAnsi="Times New Roman" w:cs="Times New Roman"/>
-                <w:b/>
-                <w:sz w:val="24"/>
-                <w:szCs w:val="24"/>
-                <w:lang w:val="uk-UA"/>
-              </w:rPr>
-            </w:pPr>
+            <w:tcW w:w="2551" w:type="dxa"/>
+            <w:tcMar>
+              <w:left w:w="57" w:type="dxa"/>
+              <w:right w:w="57" w:type="dxa"/>
+            </w:tcMar>
+          </w:tcPr>
+          <w:p>
+            <w:pPr>
+              <w:rPr>
+                <w:rFonts w:ascii="Times New Roman" w:hAnsi="Times New Roman" w:cs="Times New Roman"/>
+                <w:b/>
+                <w:sz w:val="24"/>
+                <w:szCs w:val="24"/>
+                <w:lang w:val="uk-UA"/>
+              </w:rPr>
+            </w:pPr>
+            <w:proofErr w:type="gramStart"/>
             <w:r>
               <w:rPr>
                 <w:rFonts w:ascii="Times New Roman" w:hAnsi="Times New Roman" w:cs="Times New Roman"/>
@@ -107,6 +131,7 @@
               </w:rPr>
               <w:t>П</w:t>
             </w:r>
+            <w:proofErr w:type="gramEnd"/>
             <w:r>
               <w:rPr>
                 <w:rFonts w:ascii="Times New Roman" w:hAnsi="Times New Roman" w:cs="Times New Roman"/>
@@ -121,7 +146,11 @@
         </w:tc>
         <w:tc>
           <w:tcPr>
-            <w:tcW w:w="1276" w:type="dxa"/>
+            <w:tcW w:w="1508" w:type="dxa"/>
+            <w:tcMar>
+              <w:left w:w="57" w:type="dxa"/>
+              <w:right w:w="57" w:type="dxa"/>
+            </w:tcMar>
           </w:tcPr>
           <w:p>
             <w:pPr>
@@ -147,7 +176,11 @@
         </w:tc>
         <w:tc>
           <w:tcPr>
-            <w:tcW w:w="1276" w:type="dxa"/>
+            <w:tcW w:w="1134" w:type="dxa"/>
+            <w:tcMar>
+              <w:left w:w="57" w:type="dxa"/>
+              <w:right w:w="57" w:type="dxa"/>
+            </w:tcMar>
           </w:tcPr>
           <w:p>
             <w:pPr>
@@ -173,124 +206,186 @@
         </w:tc>
         <w:tc>
           <w:tcPr>
+            <w:tcW w:w="1418" w:type="dxa"/>
+            <w:tcMar>
+              <w:left w:w="57" w:type="dxa"/>
+              <w:right w:w="57" w:type="dxa"/>
+            </w:tcMar>
+          </w:tcPr>
+          <w:p>
+            <w:pPr>
+              <w:rPr>
+                <w:rFonts w:ascii="Times New Roman" w:hAnsi="Times New Roman" w:cs="Times New Roman"/>
+                <w:b/>
+                <w:sz w:val="24"/>
+                <w:szCs w:val="24"/>
+                <w:lang w:val="uk-UA"/>
+              </w:rPr>
+            </w:pPr>
+            <w:r>
+              <w:rPr>
+                <w:rFonts w:ascii="Times New Roman" w:hAnsi="Times New Roman" w:cs="Times New Roman"/>
+                <w:b/>
+                <w:sz w:val="24"/>
+                <w:szCs w:val="24"/>
+                <w:lang w:val="uk-UA"/>
+              </w:rPr>
+              <w:t>Тип</w:t>
+            </w:r>
+          </w:p>
+        </w:tc>
+        <w:tc>
+          <w:tcPr>
+            <w:tcW w:w="850" w:type="dxa"/>
+            <w:tcMar>
+              <w:left w:w="57" w:type="dxa"/>
+              <w:right w:w="57" w:type="dxa"/>
+            </w:tcMar>
+          </w:tcPr>
+          <w:p>
+            <w:pPr>
+              <w:rPr>
+                <w:rFonts w:ascii="Times New Roman" w:hAnsi="Times New Roman" w:cs="Times New Roman"/>
+                <w:b/>
+                <w:sz w:val="24"/>
+                <w:szCs w:val="24"/>
+                <w:lang w:val="uk-UA"/>
+              </w:rPr>
+            </w:pPr>
+            <w:r>
+              <w:rPr>
+                <w:rFonts w:ascii="Times New Roman" w:hAnsi="Times New Roman" w:cs="Times New Roman"/>
+                <w:b/>
+                <w:sz w:val="24"/>
+                <w:szCs w:val="24"/>
+                <w:lang w:val="uk-UA"/>
+              </w:rPr>
+              <w:t>Бали</w:t>
+            </w:r>
+          </w:p>
+        </w:tc>
+        <w:tc>
+          <w:tcPr>
+            <w:tcW w:w="993" w:type="dxa"/>
+            <w:tcMar>
+              <w:left w:w="57" w:type="dxa"/>
+              <w:right w:w="57" w:type="dxa"/>
+            </w:tcMar>
+          </w:tcPr>
+          <w:p>
+            <w:pPr>
+              <w:rPr>
+                <w:rFonts w:ascii="Times New Roman" w:hAnsi="Times New Roman" w:cs="Times New Roman"/>
+                <w:b/>
+                <w:sz w:val="24"/>
+                <w:szCs w:val="24"/>
+                <w:lang w:val="uk-UA"/>
+              </w:rPr>
+            </w:pPr>
+            <w:r>
+              <w:rPr>
+                <w:rFonts w:ascii="Times New Roman" w:hAnsi="Times New Roman" w:cs="Times New Roman"/>
+                <w:b/>
+                <w:sz w:val="24"/>
+                <w:szCs w:val="24"/>
+                <w:lang w:val="uk-UA"/>
+              </w:rPr>
+              <w:t>Бали</w:t>
+            </w:r>
+            <w:r>
+              <w:rPr>
+                <w:rFonts w:ascii="Times New Roman" w:hAnsi="Times New Roman" w:cs="Times New Roman"/>
+                <w:b/>
+                <w:sz w:val="24"/>
+                <w:szCs w:val="24"/>
+                <w:lang w:val="uk-UA"/>
+              </w:rPr>
+              <w:t xml:space="preserve"> </w:t>
+            </w:r>
+            <w:r>
+              <w:rPr>
+                <w:rFonts w:ascii="Times New Roman" w:hAnsi="Times New Roman" w:cs="Times New Roman"/>
+                <w:b/>
+                <w:sz w:val="24"/>
+                <w:szCs w:val="24"/>
+                <w:lang w:val="uk-UA"/>
+              </w:rPr>
+              <w:t>%</w:t>
+            </w:r>
+          </w:p>
+        </w:tc>
+        <w:tc>
+          <w:tcPr>
             <w:tcW w:w="1134" w:type="dxa"/>
-          </w:tcPr>
-          <w:p>
-            <w:pPr>
-              <w:rPr>
-                <w:rFonts w:ascii="Times New Roman" w:hAnsi="Times New Roman" w:cs="Times New Roman"/>
-                <w:b/>
-                <w:sz w:val="24"/>
-                <w:szCs w:val="24"/>
-                <w:lang w:val="uk-UA"/>
-              </w:rPr>
-            </w:pPr>
-            <w:r>
-              <w:rPr>
-                <w:rFonts w:ascii="Times New Roman" w:hAnsi="Times New Roman" w:cs="Times New Roman"/>
-                <w:b/>
-                <w:sz w:val="24"/>
-                <w:szCs w:val="24"/>
-                <w:lang w:val="uk-UA"/>
-              </w:rPr>
-              <w:t>Тип</w:t>
-            </w:r>
-          </w:p>
-        </w:tc>
-        <w:tc>
-          <w:tcPr>
-            <w:tcW w:w="992" w:type="dxa"/>
-          </w:tcPr>
-          <w:p>
-            <w:pPr>
-              <w:rPr>
-                <w:rFonts w:ascii="Times New Roman" w:hAnsi="Times New Roman" w:cs="Times New Roman"/>
-                <w:b/>
-                <w:sz w:val="24"/>
-                <w:szCs w:val="24"/>
-                <w:lang w:val="uk-UA"/>
-              </w:rPr>
-            </w:pPr>
-            <w:r>
-              <w:rPr>
-                <w:rFonts w:ascii="Times New Roman" w:hAnsi="Times New Roman" w:cs="Times New Roman"/>
-                <w:b/>
-                <w:sz w:val="24"/>
-                <w:szCs w:val="24"/>
-                <w:lang w:val="uk-UA"/>
-              </w:rPr>
-              <w:t>Бали</w:t>
-            </w:r>
-          </w:p>
-        </w:tc>
-        <w:tc>
-          <w:tcPr>
-            <w:tcW w:w="1134" w:type="dxa"/>
-          </w:tcPr>
-          <w:p>
-            <w:pPr>
-              <w:rPr>
-                <w:rFonts w:ascii="Times New Roman" w:hAnsi="Times New Roman" w:cs="Times New Roman"/>
-                <w:b/>
-                <w:sz w:val="24"/>
-                <w:szCs w:val="24"/>
-                <w:lang w:val="uk-UA"/>
-              </w:rPr>
-            </w:pPr>
-            <w:r>
-              <w:rPr>
-                <w:rFonts w:ascii="Times New Roman" w:hAnsi="Times New Roman" w:cs="Times New Roman"/>
-                <w:b/>
-                <w:sz w:val="24"/>
-                <w:szCs w:val="24"/>
-                <w:lang w:val="uk-UA"/>
-              </w:rPr>
-              <w:t>Бали%</w:t>
-            </w:r>
-          </w:p>
-        </w:tc>
-        <w:tc>
-          <w:tcPr>
-            <w:tcW w:w="992" w:type="dxa"/>
-          </w:tcPr>
-          <w:p>
-            <w:pPr>
-              <w:rPr>
-                <w:rFonts w:ascii="Times New Roman" w:hAnsi="Times New Roman" w:cs="Times New Roman"/>
-                <w:b/>
-                <w:sz w:val="24"/>
-                <w:szCs w:val="24"/>
-                <w:lang w:val="uk-UA"/>
-              </w:rPr>
-            </w:pPr>
-            <w:r>
-              <w:rPr>
-                <w:rFonts w:ascii="Times New Roman" w:hAnsi="Times New Roman" w:cs="Times New Roman"/>
-                <w:b/>
-                <w:sz w:val="24"/>
-                <w:szCs w:val="24"/>
-              </w:rPr>
-              <w:t>д</w:t>
-            </w:r>
-            <w:r>
-              <w:rPr>
-                <w:rFonts w:ascii="Times New Roman" w:hAnsi="Times New Roman" w:cs="Times New Roman"/>
-                <w:b/>
-                <w:sz w:val="24"/>
-                <w:szCs w:val="24"/>
-                <w:lang w:val="uk-UA"/>
-              </w:rPr>
-              <w:t>.Бали</w:t>
-            </w:r>
-          </w:p>
-        </w:tc>
-        <w:tc>
-          <w:tcPr>
-            <w:tcW w:w="884" w:type="dxa"/>
-          </w:tcPr>
-          <w:p>
-            <w:pPr>
-              <w:ind w:left="-80" w:right="-108"/>
+            <w:tcMar>
+              <w:left w:w="57" w:type="dxa"/>
+              <w:right w:w="57" w:type="dxa"/>
+            </w:tcMar>
+          </w:tcPr>
+          <w:p>
+            <w:pPr>
+              <w:rPr>
+                <w:rFonts w:ascii="Times New Roman" w:hAnsi="Times New Roman" w:cs="Times New Roman"/>
+                <w:b/>
+                <w:sz w:val="24"/>
+                <w:szCs w:val="24"/>
+                <w:lang w:val="uk-UA"/>
+              </w:rPr>
+            </w:pPr>
+            <w:proofErr w:type="spellStart"/>
+            <w:r>
+              <w:rPr>
+                <w:rFonts w:ascii="Times New Roman" w:hAnsi="Times New Roman" w:cs="Times New Roman"/>
+                <w:b/>
+                <w:sz w:val="24"/>
+                <w:szCs w:val="24"/>
+              </w:rPr>
+              <w:t>Д</w:t>
+            </w:r>
+            <w:r>
+              <w:rPr>
+                <w:rFonts w:ascii="Times New Roman" w:hAnsi="Times New Roman" w:cs="Times New Roman"/>
+                <w:b/>
+                <w:sz w:val="24"/>
+                <w:szCs w:val="24"/>
+              </w:rPr>
+              <w:t>од</w:t>
+            </w:r>
+            <w:proofErr w:type="gramStart"/>
+            <w:r>
+              <w:rPr>
+                <w:rFonts w:ascii="Times New Roman" w:hAnsi="Times New Roman" w:cs="Times New Roman"/>
+                <w:b/>
+                <w:sz w:val="24"/>
+                <w:szCs w:val="24"/>
+              </w:rPr>
+              <w:t>.б</w:t>
+            </w:r>
+            <w:proofErr w:type="gramEnd"/>
+            <w:r>
+              <w:rPr>
+                <w:rFonts w:ascii="Times New Roman" w:hAnsi="Times New Roman" w:cs="Times New Roman"/>
+                <w:b/>
+                <w:sz w:val="24"/>
+                <w:szCs w:val="24"/>
+                <w:lang w:val="uk-UA"/>
+              </w:rPr>
+              <w:t>али</w:t>
+            </w:r>
+            <w:proofErr w:type="spellEnd"/>
+          </w:p>
+        </w:tc>
+        <w:tc>
+          <w:tcPr>
+            <w:tcW w:w="901" w:type="dxa"/>
+            <w:tcMar>
+              <w:left w:w="57" w:type="dxa"/>
+              <w:right w:w="57" w:type="dxa"/>
+            </w:tcMar>
+          </w:tcPr>
+          <w:p>
+            <w:pPr>
+              <w:ind w:right="-108"/>
               <w:rPr>
                 <w:rFonts w:ascii="Times New Roman" w:hAnsi="Times New Roman" w:cs="Times New Roman"/>
                 <w:b/>
@@ -315,7 +410,11 @@
       <w:tr>
         <w:tc>
           <w:tcPr>
-            <w:tcW w:w="524" w:type="dxa"/>
+            <w:tcW w:w="568" w:type="dxa"/>
+            <w:tcMar>
+              <w:left w:w="57" w:type="dxa"/>
+              <w:right w:w="57" w:type="dxa"/>
+            </w:tcMar>
           </w:tcPr>
           <w:p>
             <w:pPr>
@@ -345,8 +444,6 @@
               </w:rPr>
               <w:t xml:space="preserve">  </w:t>
             </w:r>
-            <w:bookmarkStart w:id="0" w:name="_GoBack"/>
-            <w:bookmarkEnd w:id="0"/>
             <w:r>
               <w:rPr>
                 <w:rFonts w:ascii="Times New Roman" w:hAnsi="Times New Roman" w:cs="Times New Roman"/>
@@ -360,7 +457,11 @@
         </w:tc>
         <w:tc>
           <w:tcPr>
-            <w:tcW w:w="2737" w:type="dxa"/>
+            <w:tcW w:w="2551" w:type="dxa"/>
+            <w:tcMar>
+              <w:left w:w="57" w:type="dxa"/>
+              <w:right w:w="57" w:type="dxa"/>
+            </w:tcMar>
           </w:tcPr>
           <w:p>
             <w:pPr>
@@ -384,183 +485,291 @@
         </w:tc>
         <w:tc>
           <w:tcPr>
-            <w:tcW w:w="1276" w:type="dxa"/>
-          </w:tcPr>
-          <w:p>
-            <w:pPr>
-              <w:rPr>
-                <w:rFonts w:ascii="Times New Roman" w:hAnsi="Times New Roman" w:cs="Times New Roman"/>
-                <w:sz w:val="24"/>
-                <w:szCs w:val="24"/>
-                <w:lang w:val="en-US"/>
-              </w:rPr>
-            </w:pPr>
-            <w:r>
-              <w:rPr>
-                <w:rFonts w:ascii="Times New Roman" w:hAnsi="Times New Roman" w:cs="Times New Roman"/>
-                <w:sz w:val="24"/>
-                <w:szCs w:val="24"/>
-                <w:lang w:val="en-US"/>
-              </w:rPr>
-              <w:t>#gName</w:t>
-            </w:r>
-          </w:p>
-        </w:tc>
-        <w:tc>
-          <w:tcPr>
-            <w:tcW w:w="1276" w:type="dxa"/>
-          </w:tcPr>
-          <w:p>
-            <w:pPr>
-              <w:rPr>
-                <w:rFonts w:ascii="Times New Roman" w:hAnsi="Times New Roman" w:cs="Times New Roman"/>
-                <w:sz w:val="24"/>
-                <w:szCs w:val="24"/>
-                <w:lang w:val="en-US"/>
-              </w:rPr>
-            </w:pPr>
-            <w:r>
-              <w:rPr>
-                <w:rFonts w:ascii="Times New Roman" w:hAnsi="Times New Roman" w:cs="Times New Roman"/>
-                <w:sz w:val="24"/>
-                <w:szCs w:val="24"/>
-                <w:lang w:val="en-US"/>
-              </w:rPr>
-              <w:t>#dName</w:t>
-            </w:r>
+            <w:tcW w:w="1508" w:type="dxa"/>
+            <w:tcMar>
+              <w:left w:w="57" w:type="dxa"/>
+              <w:right w:w="57" w:type="dxa"/>
+            </w:tcMar>
+          </w:tcPr>
+          <w:p>
+            <w:pPr>
+              <w:rPr>
+                <w:rFonts w:ascii="Times New Roman" w:hAnsi="Times New Roman" w:cs="Times New Roman"/>
+                <w:sz w:val="24"/>
+                <w:szCs w:val="24"/>
+                <w:lang w:val="en-US"/>
+              </w:rPr>
+            </w:pPr>
+            <w:r>
+              <w:rPr>
+                <w:rFonts w:ascii="Times New Roman" w:hAnsi="Times New Roman" w:cs="Times New Roman"/>
+                <w:sz w:val="24"/>
+                <w:szCs w:val="24"/>
+                <w:lang w:val="en-US"/>
+              </w:rPr>
+              <w:t>#</w:t>
+            </w:r>
+            <w:proofErr w:type="spellStart"/>
+            <w:r>
+              <w:rPr>
+                <w:rFonts w:ascii="Times New Roman" w:hAnsi="Times New Roman" w:cs="Times New Roman"/>
+                <w:sz w:val="24"/>
+                <w:szCs w:val="24"/>
+                <w:lang w:val="en-US"/>
+              </w:rPr>
+              <w:t>gName</w:t>
+            </w:r>
+            <w:proofErr w:type="spellEnd"/>
           </w:p>
         </w:tc>
         <w:tc>
           <w:tcPr>
             <w:tcW w:w="1134" w:type="dxa"/>
-          </w:tcPr>
-          <w:p>
-            <w:pPr>
-              <w:rPr>
-                <w:rFonts w:ascii="Times New Roman" w:hAnsi="Times New Roman" w:cs="Times New Roman"/>
-                <w:sz w:val="24"/>
-                <w:szCs w:val="24"/>
-                <w:lang w:val="en-US"/>
-              </w:rPr>
-            </w:pPr>
-            <w:r>
-              <w:rPr>
-                <w:rFonts w:ascii="Times New Roman" w:hAnsi="Times New Roman" w:cs="Times New Roman"/>
-                <w:sz w:val="24"/>
-                <w:szCs w:val="24"/>
-                <w:lang w:val="en-US"/>
-              </w:rPr>
-              <w:t>#stType</w:t>
-            </w:r>
-          </w:p>
-        </w:tc>
-        <w:tc>
-          <w:tcPr>
-            <w:tcW w:w="992" w:type="dxa"/>
-          </w:tcPr>
-          <w:p>
-            <w:pPr>
-              <w:rPr>
-                <w:rFonts w:ascii="Times New Roman" w:hAnsi="Times New Roman" w:cs="Times New Roman"/>
-                <w:sz w:val="24"/>
-                <w:szCs w:val="24"/>
-                <w:lang w:val="en-US"/>
-              </w:rPr>
-            </w:pPr>
-            <w:r>
-              <w:rPr>
-                <w:rFonts w:ascii="Times New Roman" w:hAnsi="Times New Roman" w:cs="Times New Roman"/>
-                <w:sz w:val="24"/>
-                <w:szCs w:val="24"/>
-                <w:lang w:val="en-US"/>
-              </w:rPr>
-              <w:t>#pts</w:t>
-            </w:r>
+            <w:tcMar>
+              <w:left w:w="57" w:type="dxa"/>
+              <w:right w:w="57" w:type="dxa"/>
+            </w:tcMar>
+          </w:tcPr>
+          <w:p>
+            <w:pPr>
+              <w:rPr>
+                <w:rFonts w:ascii="Times New Roman" w:hAnsi="Times New Roman" w:cs="Times New Roman"/>
+                <w:sz w:val="24"/>
+                <w:szCs w:val="24"/>
+                <w:lang w:val="en-US"/>
+              </w:rPr>
+            </w:pPr>
+            <w:r>
+              <w:rPr>
+                <w:rFonts w:ascii="Times New Roman" w:hAnsi="Times New Roman" w:cs="Times New Roman"/>
+                <w:sz w:val="24"/>
+                <w:szCs w:val="24"/>
+                <w:lang w:val="en-US"/>
+              </w:rPr>
+              <w:t>#</w:t>
+            </w:r>
+            <w:proofErr w:type="spellStart"/>
+            <w:r>
+              <w:rPr>
+                <w:rFonts w:ascii="Times New Roman" w:hAnsi="Times New Roman" w:cs="Times New Roman"/>
+                <w:sz w:val="24"/>
+                <w:szCs w:val="24"/>
+                <w:lang w:val="en-US"/>
+              </w:rPr>
+              <w:t>dName</w:t>
+            </w:r>
+            <w:proofErr w:type="spellEnd"/>
+          </w:p>
+        </w:tc>
+        <w:tc>
+          <w:tcPr>
+            <w:tcW w:w="1418" w:type="dxa"/>
+            <w:tcMar>
+              <w:left w:w="57" w:type="dxa"/>
+              <w:right w:w="57" w:type="dxa"/>
+            </w:tcMar>
+          </w:tcPr>
+          <w:p>
+            <w:pPr>
+              <w:rPr>
+                <w:rFonts w:ascii="Times New Roman" w:hAnsi="Times New Roman" w:cs="Times New Roman"/>
+                <w:sz w:val="24"/>
+                <w:szCs w:val="24"/>
+                <w:lang w:val="en-US"/>
+              </w:rPr>
+            </w:pPr>
+            <w:r>
+              <w:rPr>
+                <w:rFonts w:ascii="Times New Roman" w:hAnsi="Times New Roman" w:cs="Times New Roman"/>
+                <w:sz w:val="24"/>
+                <w:szCs w:val="24"/>
+                <w:lang w:val="en-US"/>
+              </w:rPr>
+              <w:t>#</w:t>
+            </w:r>
+            <w:proofErr w:type="spellStart"/>
+            <w:r>
+              <w:rPr>
+                <w:rFonts w:ascii="Times New Roman" w:hAnsi="Times New Roman" w:cs="Times New Roman"/>
+                <w:sz w:val="24"/>
+                <w:szCs w:val="24"/>
+                <w:lang w:val="en-US"/>
+              </w:rPr>
+              <w:t>stType</w:t>
+            </w:r>
+            <w:proofErr w:type="spellEnd"/>
+          </w:p>
+        </w:tc>
+        <w:tc>
+          <w:tcPr>
+            <w:tcW w:w="850" w:type="dxa"/>
+            <w:tcMar>
+              <w:left w:w="57" w:type="dxa"/>
+              <w:right w:w="57" w:type="dxa"/>
+            </w:tcMar>
+          </w:tcPr>
+          <w:p>
+            <w:pPr>
+              <w:rPr>
+                <w:rFonts w:ascii="Times New Roman" w:hAnsi="Times New Roman" w:cs="Times New Roman"/>
+                <w:sz w:val="24"/>
+                <w:szCs w:val="24"/>
+                <w:lang w:val="en-US"/>
+              </w:rPr>
+            </w:pPr>
+            <w:r>
+              <w:rPr>
+                <w:rFonts w:ascii="Times New Roman" w:hAnsi="Times New Roman" w:cs="Times New Roman"/>
+                <w:sz w:val="24"/>
+                <w:szCs w:val="24"/>
+                <w:lang w:val="en-US"/>
+              </w:rPr>
+              <w:t>#</w:t>
+            </w:r>
+            <w:proofErr w:type="spellStart"/>
+            <w:r>
+              <w:rPr>
+                <w:rFonts w:ascii="Times New Roman" w:hAnsi="Times New Roman" w:cs="Times New Roman"/>
+                <w:sz w:val="24"/>
+                <w:szCs w:val="24"/>
+                <w:lang w:val="en-US"/>
+              </w:rPr>
+              <w:t>pts</w:t>
+            </w:r>
+            <w:proofErr w:type="spellEnd"/>
+          </w:p>
+        </w:tc>
+        <w:tc>
+          <w:tcPr>
+            <w:tcW w:w="993" w:type="dxa"/>
+            <w:tcMar>
+              <w:left w:w="57" w:type="dxa"/>
+              <w:right w:w="57" w:type="dxa"/>
+            </w:tcMar>
+          </w:tcPr>
+          <w:p>
+            <w:pPr>
+              <w:rPr>
+                <w:rFonts w:ascii="Times New Roman" w:hAnsi="Times New Roman" w:cs="Times New Roman"/>
+                <w:sz w:val="24"/>
+                <w:szCs w:val="24"/>
+                <w:lang w:val="en-US"/>
+              </w:rPr>
+            </w:pPr>
+            <w:r>
+              <w:rPr>
+                <w:rFonts w:ascii="Times New Roman" w:hAnsi="Times New Roman" w:cs="Times New Roman"/>
+                <w:sz w:val="24"/>
+                <w:szCs w:val="24"/>
+                <w:lang w:val="en-US"/>
+              </w:rPr>
+              <w:t>#</w:t>
+            </w:r>
+            <w:proofErr w:type="spellStart"/>
+            <w:r>
+              <w:rPr>
+                <w:rFonts w:ascii="Times New Roman" w:hAnsi="Times New Roman" w:cs="Times New Roman"/>
+                <w:sz w:val="24"/>
+                <w:szCs w:val="24"/>
+                <w:lang w:val="en-US"/>
+              </w:rPr>
+              <w:t>pcPts</w:t>
+            </w:r>
+            <w:proofErr w:type="spellEnd"/>
           </w:p>
         </w:tc>
         <w:tc>
           <w:tcPr>
             <w:tcW w:w="1134" w:type="dxa"/>
-          </w:tcPr>
-          <w:p>
-            <w:pPr>
-              <w:rPr>
-                <w:rFonts w:ascii="Times New Roman" w:hAnsi="Times New Roman" w:cs="Times New Roman"/>
-                <w:sz w:val="24"/>
-                <w:szCs w:val="24"/>
-                <w:lang w:val="en-US"/>
-              </w:rPr>
-            </w:pPr>
-            <w:r>
-              <w:rPr>
-                <w:rFonts w:ascii="Times New Roman" w:hAnsi="Times New Roman" w:cs="Times New Roman"/>
-                <w:sz w:val="24"/>
-                <w:szCs w:val="24"/>
-                <w:lang w:val="en-US"/>
-              </w:rPr>
-              <w:t>#pcPts</w:t>
-            </w:r>
-          </w:p>
-        </w:tc>
-        <w:tc>
-          <w:tcPr>
-            <w:tcW w:w="992" w:type="dxa"/>
-          </w:tcPr>
-          <w:p>
-            <w:pPr>
-              <w:rPr>
-                <w:rFonts w:ascii="Times New Roman" w:hAnsi="Times New Roman" w:cs="Times New Roman"/>
-                <w:sz w:val="24"/>
-                <w:szCs w:val="24"/>
-                <w:lang w:val="en-US"/>
-              </w:rPr>
-            </w:pPr>
-            <w:r>
-              <w:rPr>
-                <w:rFonts w:ascii="Times New Roman" w:hAnsi="Times New Roman" w:cs="Times New Roman"/>
-                <w:sz w:val="24"/>
-                <w:szCs w:val="24"/>
-                <w:lang w:val="en-US"/>
-              </w:rPr>
-              <w:t>#exPts</w:t>
-            </w:r>
-          </w:p>
-        </w:tc>
-        <w:tc>
-          <w:tcPr>
-            <w:tcW w:w="884" w:type="dxa"/>
-          </w:tcPr>
-          <w:p>
-            <w:pPr>
-              <w:ind w:left="-80" w:right="-108"/>
-              <w:rPr>
-                <w:rFonts w:ascii="Times New Roman" w:hAnsi="Times New Roman" w:cs="Times New Roman"/>
-                <w:sz w:val="24"/>
-                <w:szCs w:val="24"/>
-                <w:lang w:val="en-US"/>
-              </w:rPr>
-            </w:pPr>
-            <w:r>
-              <w:rPr>
-                <w:rFonts w:ascii="Times New Roman" w:hAnsi="Times New Roman" w:cs="Times New Roman"/>
-                <w:sz w:val="24"/>
-                <w:szCs w:val="24"/>
-                <w:lang w:val="en-US"/>
-              </w:rPr>
-              <w:t>#resPts</w:t>
-            </w:r>
+            <w:tcMar>
+              <w:left w:w="57" w:type="dxa"/>
+              <w:right w:w="57" w:type="dxa"/>
+            </w:tcMar>
+          </w:tcPr>
+          <w:p>
+            <w:pPr>
+              <w:rPr>
+                <w:rFonts w:ascii="Times New Roman" w:hAnsi="Times New Roman" w:cs="Times New Roman"/>
+                <w:sz w:val="24"/>
+                <w:szCs w:val="24"/>
+                <w:lang w:val="en-US"/>
+              </w:rPr>
+            </w:pPr>
+            <w:r>
+              <w:rPr>
+                <w:rFonts w:ascii="Times New Roman" w:hAnsi="Times New Roman" w:cs="Times New Roman"/>
+                <w:sz w:val="24"/>
+                <w:szCs w:val="24"/>
+                <w:lang w:val="en-US"/>
+              </w:rPr>
+              <w:t>#</w:t>
+            </w:r>
+            <w:proofErr w:type="spellStart"/>
+            <w:r>
+              <w:rPr>
+                <w:rFonts w:ascii="Times New Roman" w:hAnsi="Times New Roman" w:cs="Times New Roman"/>
+                <w:sz w:val="24"/>
+                <w:szCs w:val="24"/>
+                <w:lang w:val="en-US"/>
+              </w:rPr>
+              <w:t>exPts</w:t>
+            </w:r>
+            <w:proofErr w:type="spellEnd"/>
+          </w:p>
+        </w:tc>
+        <w:tc>
+          <w:tcPr>
+            <w:tcW w:w="901" w:type="dxa"/>
+            <w:tcMar>
+              <w:left w:w="57" w:type="dxa"/>
+              <w:right w:w="57" w:type="dxa"/>
+            </w:tcMar>
+          </w:tcPr>
+          <w:p>
+            <w:pPr>
+              <w:ind w:right="-108"/>
+              <w:rPr>
+                <w:rFonts w:ascii="Times New Roman" w:hAnsi="Times New Roman" w:cs="Times New Roman"/>
+                <w:sz w:val="24"/>
+                <w:szCs w:val="24"/>
+                <w:lang w:val="en-US"/>
+              </w:rPr>
+            </w:pPr>
+            <w:r>
+              <w:rPr>
+                <w:rFonts w:ascii="Times New Roman" w:hAnsi="Times New Roman" w:cs="Times New Roman"/>
+                <w:sz w:val="24"/>
+                <w:szCs w:val="24"/>
+                <w:lang w:val="en-US"/>
+              </w:rPr>
+              <w:t>#</w:t>
+            </w:r>
+            <w:proofErr w:type="spellStart"/>
+            <w:r>
+              <w:rPr>
+                <w:rFonts w:ascii="Times New Roman" w:hAnsi="Times New Roman" w:cs="Times New Roman"/>
+                <w:sz w:val="24"/>
+                <w:szCs w:val="24"/>
+                <w:lang w:val="en-US"/>
+              </w:rPr>
+              <w:t>resPts</w:t>
+            </w:r>
+            <w:proofErr w:type="spellEnd"/>
           </w:p>
         </w:tc>
       </w:tr>
     </w:tbl>
     <w:p>
       <w:pPr>
+        <w:ind w:left="-142"/>
         <w:rPr>
           <w:rFonts w:ascii="Times New Roman" w:hAnsi="Times New Roman" w:cs="Times New Roman"/>
           <w:sz w:val="28"/>
           <w:szCs w:val="28"/>
         </w:rPr>
       </w:pPr>
+      <w:bookmarkStart w:id="0" w:name="_GoBack"/>
+      <w:bookmarkEnd w:id="0"/>
     </w:p>
     <w:sectPr>
       <w:pgSz w:w="11906" w:h="16838" w:code="9"/>

</xml_diff>

<commit_message>
#380 correct elements output:fix:remove tuition term and type
</commit_message>
<xml_diff>
--- a/core/src/main/resources/docs/templates/FacultyStipendList.docx
+++ b/core/src/main/resources/docs/templates/FacultyStipendList.docx
@@ -15,27 +15,25 @@
     <w:tbl>
       <w:tblPr>
         <w:tblStyle w:val="a3"/>
-        <w:tblW w:w="11057" w:type="dxa"/>
+        <w:tblW w:w="11006" w:type="dxa"/>
         <w:tblInd w:w="-34" w:type="dxa"/>
         <w:tblLayout w:type="fixed"/>
         <w:tblLook w:val="04A0" w:firstRow="1" w:lastRow="0" w:firstColumn="1" w:lastColumn="0" w:noHBand="0" w:noVBand="1"/>
       </w:tblPr>
       <w:tblGrid>
         <w:gridCol w:w="568"/>
-        <w:gridCol w:w="2551"/>
-        <w:gridCol w:w="1508"/>
+        <w:gridCol w:w="4343"/>
+        <w:gridCol w:w="1701"/>
+        <w:gridCol w:w="992"/>
         <w:gridCol w:w="1134"/>
-        <w:gridCol w:w="1418"/>
-        <w:gridCol w:w="850"/>
-        <w:gridCol w:w="993"/>
         <w:gridCol w:w="1134"/>
-        <w:gridCol w:w="901"/>
+        <w:gridCol w:w="1134"/>
       </w:tblGrid>
       <w:tr>
         <w:tc>
           <w:tcPr>
-            <w:tcW w:w="11057" w:type="dxa"/>
-            <w:gridSpan w:val="9"/>
+            <w:tcW w:w="11006" w:type="dxa"/>
+            <w:gridSpan w:val="7"/>
             <w:tcMar>
               <w:left w:w="57" w:type="dxa"/>
               <w:right w:w="57" w:type="dxa"/>
@@ -58,19 +56,8 @@
                 <w:szCs w:val="24"/>
                 <w:lang w:val="en-US"/>
               </w:rPr>
-              <w:t>#</w:t>
-            </w:r>
-            <w:proofErr w:type="spellStart"/>
-            <w:r>
-              <w:rPr>
-                <w:rFonts w:ascii="Times New Roman" w:hAnsi="Times New Roman" w:cs="Times New Roman"/>
-                <w:sz w:val="24"/>
-                <w:szCs w:val="24"/>
-                <w:lang w:val="en-US"/>
-              </w:rPr>
-              <w:t>groupName</w:t>
-            </w:r>
-            <w:proofErr w:type="spellEnd"/>
+              <w:t>#groupName</w:t>
+            </w:r>
           </w:p>
         </w:tc>
       </w:tr>
@@ -105,23 +92,22 @@
         </w:tc>
         <w:tc>
           <w:tcPr>
-            <w:tcW w:w="2551" w:type="dxa"/>
-            <w:tcMar>
-              <w:left w:w="57" w:type="dxa"/>
-              <w:right w:w="57" w:type="dxa"/>
-            </w:tcMar>
-          </w:tcPr>
-          <w:p>
-            <w:pPr>
-              <w:rPr>
-                <w:rFonts w:ascii="Times New Roman" w:hAnsi="Times New Roman" w:cs="Times New Roman"/>
-                <w:b/>
-                <w:sz w:val="24"/>
-                <w:szCs w:val="24"/>
-                <w:lang w:val="uk-UA"/>
-              </w:rPr>
-            </w:pPr>
-            <w:proofErr w:type="gramStart"/>
+            <w:tcW w:w="4343" w:type="dxa"/>
+            <w:tcMar>
+              <w:left w:w="57" w:type="dxa"/>
+              <w:right w:w="57" w:type="dxa"/>
+            </w:tcMar>
+          </w:tcPr>
+          <w:p>
+            <w:pPr>
+              <w:rPr>
+                <w:rFonts w:ascii="Times New Roman" w:hAnsi="Times New Roman" w:cs="Times New Roman"/>
+                <w:b/>
+                <w:sz w:val="24"/>
+                <w:szCs w:val="24"/>
+                <w:lang w:val="uk-UA"/>
+              </w:rPr>
+            </w:pPr>
             <w:r>
               <w:rPr>
                 <w:rFonts w:ascii="Times New Roman" w:hAnsi="Times New Roman" w:cs="Times New Roman"/>
@@ -131,7 +117,6 @@
               </w:rPr>
               <w:t>П</w:t>
             </w:r>
-            <w:proofErr w:type="gramEnd"/>
             <w:r>
               <w:rPr>
                 <w:rFonts w:ascii="Times New Roman" w:hAnsi="Times New Roman" w:cs="Times New Roman"/>
@@ -146,7 +131,7 @@
         </w:tc>
         <w:tc>
           <w:tcPr>
-            <w:tcW w:w="1508" w:type="dxa"/>
+            <w:tcW w:w="1701" w:type="dxa"/>
             <w:tcMar>
               <w:left w:w="57" w:type="dxa"/>
               <w:right w:w="57" w:type="dxa"/>
@@ -176,6 +161,36 @@
         </w:tc>
         <w:tc>
           <w:tcPr>
+            <w:tcW w:w="992" w:type="dxa"/>
+            <w:tcMar>
+              <w:left w:w="57" w:type="dxa"/>
+              <w:right w:w="57" w:type="dxa"/>
+            </w:tcMar>
+          </w:tcPr>
+          <w:p>
+            <w:pPr>
+              <w:rPr>
+                <w:rFonts w:ascii="Times New Roman" w:hAnsi="Times New Roman" w:cs="Times New Roman"/>
+                <w:b/>
+                <w:sz w:val="24"/>
+                <w:szCs w:val="24"/>
+                <w:lang w:val="uk-UA"/>
+              </w:rPr>
+            </w:pPr>
+            <w:r>
+              <w:rPr>
+                <w:rFonts w:ascii="Times New Roman" w:hAnsi="Times New Roman" w:cs="Times New Roman"/>
+                <w:b/>
+                <w:sz w:val="24"/>
+                <w:szCs w:val="24"/>
+                <w:lang w:val="uk-UA"/>
+              </w:rPr>
+              <w:t>Бали</w:t>
+            </w:r>
+          </w:p>
+        </w:tc>
+        <w:tc>
+          <w:tcPr>
             <w:tcW w:w="1134" w:type="dxa"/>
             <w:tcMar>
               <w:left w:w="57" w:type="dxa"/>
@@ -200,107 +215,7 @@
                 <w:szCs w:val="24"/>
                 <w:lang w:val="uk-UA"/>
               </w:rPr>
-              <w:t>Ступінь</w:t>
-            </w:r>
-          </w:p>
-        </w:tc>
-        <w:tc>
-          <w:tcPr>
-            <w:tcW w:w="1418" w:type="dxa"/>
-            <w:tcMar>
-              <w:left w:w="57" w:type="dxa"/>
-              <w:right w:w="57" w:type="dxa"/>
-            </w:tcMar>
-          </w:tcPr>
-          <w:p>
-            <w:pPr>
-              <w:rPr>
-                <w:rFonts w:ascii="Times New Roman" w:hAnsi="Times New Roman" w:cs="Times New Roman"/>
-                <w:b/>
-                <w:sz w:val="24"/>
-                <w:szCs w:val="24"/>
-                <w:lang w:val="uk-UA"/>
-              </w:rPr>
-            </w:pPr>
-            <w:r>
-              <w:rPr>
-                <w:rFonts w:ascii="Times New Roman" w:hAnsi="Times New Roman" w:cs="Times New Roman"/>
-                <w:b/>
-                <w:sz w:val="24"/>
-                <w:szCs w:val="24"/>
-                <w:lang w:val="uk-UA"/>
-              </w:rPr>
-              <w:t>Тип</w:t>
-            </w:r>
-          </w:p>
-        </w:tc>
-        <w:tc>
-          <w:tcPr>
-            <w:tcW w:w="850" w:type="dxa"/>
-            <w:tcMar>
-              <w:left w:w="57" w:type="dxa"/>
-              <w:right w:w="57" w:type="dxa"/>
-            </w:tcMar>
-          </w:tcPr>
-          <w:p>
-            <w:pPr>
-              <w:rPr>
-                <w:rFonts w:ascii="Times New Roman" w:hAnsi="Times New Roman" w:cs="Times New Roman"/>
-                <w:b/>
-                <w:sz w:val="24"/>
-                <w:szCs w:val="24"/>
-                <w:lang w:val="uk-UA"/>
-              </w:rPr>
-            </w:pPr>
-            <w:r>
-              <w:rPr>
-                <w:rFonts w:ascii="Times New Roman" w:hAnsi="Times New Roman" w:cs="Times New Roman"/>
-                <w:b/>
-                <w:sz w:val="24"/>
-                <w:szCs w:val="24"/>
-                <w:lang w:val="uk-UA"/>
-              </w:rPr>
-              <w:t>Бали</w:t>
-            </w:r>
-          </w:p>
-        </w:tc>
-        <w:tc>
-          <w:tcPr>
-            <w:tcW w:w="993" w:type="dxa"/>
-            <w:tcMar>
-              <w:left w:w="57" w:type="dxa"/>
-              <w:right w:w="57" w:type="dxa"/>
-            </w:tcMar>
-          </w:tcPr>
-          <w:p>
-            <w:pPr>
-              <w:rPr>
-                <w:rFonts w:ascii="Times New Roman" w:hAnsi="Times New Roman" w:cs="Times New Roman"/>
-                <w:b/>
-                <w:sz w:val="24"/>
-                <w:szCs w:val="24"/>
-                <w:lang w:val="uk-UA"/>
-              </w:rPr>
-            </w:pPr>
-            <w:r>
-              <w:rPr>
-                <w:rFonts w:ascii="Times New Roman" w:hAnsi="Times New Roman" w:cs="Times New Roman"/>
-                <w:b/>
-                <w:sz w:val="24"/>
-                <w:szCs w:val="24"/>
-                <w:lang w:val="uk-UA"/>
-              </w:rPr>
-              <w:t>Бали</w:t>
-            </w:r>
-            <w:r>
-              <w:rPr>
-                <w:rFonts w:ascii="Times New Roman" w:hAnsi="Times New Roman" w:cs="Times New Roman"/>
-                <w:b/>
-                <w:sz w:val="24"/>
-                <w:szCs w:val="24"/>
-                <w:lang w:val="uk-UA"/>
-              </w:rPr>
-              <w:t xml:space="preserve"> </w:t>
+              <w:t xml:space="preserve">Бали </w:t>
             </w:r>
             <w:r>
               <w:rPr>
@@ -332,36 +247,15 @@
                 <w:lang w:val="uk-UA"/>
               </w:rPr>
             </w:pPr>
-            <w:proofErr w:type="spellStart"/>
-            <w:r>
-              <w:rPr>
-                <w:rFonts w:ascii="Times New Roman" w:hAnsi="Times New Roman" w:cs="Times New Roman"/>
-                <w:b/>
-                <w:sz w:val="24"/>
-                <w:szCs w:val="24"/>
-              </w:rPr>
-              <w:t>Д</w:t>
-            </w:r>
-            <w:r>
-              <w:rPr>
-                <w:rFonts w:ascii="Times New Roman" w:hAnsi="Times New Roman" w:cs="Times New Roman"/>
-                <w:b/>
-                <w:sz w:val="24"/>
-                <w:szCs w:val="24"/>
-              </w:rPr>
-              <w:t>од</w:t>
-            </w:r>
-            <w:proofErr w:type="gramStart"/>
-            <w:r>
-              <w:rPr>
-                <w:rFonts w:ascii="Times New Roman" w:hAnsi="Times New Roman" w:cs="Times New Roman"/>
-                <w:b/>
-                <w:sz w:val="24"/>
-                <w:szCs w:val="24"/>
-              </w:rPr>
-              <w:t>.б</w:t>
-            </w:r>
-            <w:proofErr w:type="gramEnd"/>
+            <w:r>
+              <w:rPr>
+                <w:rFonts w:ascii="Times New Roman" w:hAnsi="Times New Roman" w:cs="Times New Roman"/>
+                <w:b/>
+                <w:sz w:val="24"/>
+                <w:szCs w:val="24"/>
+              </w:rPr>
+              <w:t>Дод.б</w:t>
+            </w:r>
             <w:r>
               <w:rPr>
                 <w:rFonts w:ascii="Times New Roman" w:hAnsi="Times New Roman" w:cs="Times New Roman"/>
@@ -372,12 +266,11 @@
               </w:rPr>
               <w:t>али</w:t>
             </w:r>
-            <w:proofErr w:type="spellEnd"/>
-          </w:p>
-        </w:tc>
-        <w:tc>
-          <w:tcPr>
-            <w:tcW w:w="901" w:type="dxa"/>
+          </w:p>
+        </w:tc>
+        <w:tc>
+          <w:tcPr>
+            <w:tcW w:w="1134" w:type="dxa"/>
             <w:tcMar>
               <w:left w:w="57" w:type="dxa"/>
               <w:right w:w="57" w:type="dxa"/>
@@ -423,7 +316,6 @@
                 <w:rFonts w:ascii="Times New Roman" w:hAnsi="Times New Roman" w:cs="Times New Roman"/>
                 <w:sz w:val="24"/>
                 <w:szCs w:val="24"/>
-                <w:lang w:val="en-US"/>
               </w:rPr>
             </w:pPr>
             <w:r>
@@ -451,13 +343,23 @@
                 <w:szCs w:val="24"/>
                 <w:lang w:val="en-US"/>
               </w:rPr>
-              <w:t>#n</w:t>
-            </w:r>
-          </w:p>
-        </w:tc>
-        <w:tc>
-          <w:tcPr>
-            <w:tcW w:w="2551" w:type="dxa"/>
+              <w:t>#</w:t>
+            </w:r>
+            <w:r>
+              <w:rPr>
+                <w:rFonts w:ascii="Times New Roman" w:hAnsi="Times New Roman" w:cs="Times New Roman"/>
+                <w:sz w:val="24"/>
+                <w:szCs w:val="24"/>
+              </w:rPr>
+              <w:t>№</w:t>
+            </w:r>
+            <w:bookmarkStart w:id="0" w:name="_GoBack"/>
+            <w:bookmarkEnd w:id="0"/>
+          </w:p>
+        </w:tc>
+        <w:tc>
+          <w:tcPr>
+            <w:tcW w:w="4343" w:type="dxa"/>
             <w:tcMar>
               <w:left w:w="57" w:type="dxa"/>
               <w:right w:w="57" w:type="dxa"/>
@@ -485,41 +387,58 @@
         </w:tc>
         <w:tc>
           <w:tcPr>
-            <w:tcW w:w="1508" w:type="dxa"/>
-            <w:tcMar>
-              <w:left w:w="57" w:type="dxa"/>
-              <w:right w:w="57" w:type="dxa"/>
-            </w:tcMar>
-          </w:tcPr>
-          <w:p>
-            <w:pPr>
-              <w:rPr>
-                <w:rFonts w:ascii="Times New Roman" w:hAnsi="Times New Roman" w:cs="Times New Roman"/>
-                <w:sz w:val="24"/>
-                <w:szCs w:val="24"/>
-                <w:lang w:val="en-US"/>
-              </w:rPr>
-            </w:pPr>
-            <w:r>
-              <w:rPr>
-                <w:rFonts w:ascii="Times New Roman" w:hAnsi="Times New Roman" w:cs="Times New Roman"/>
-                <w:sz w:val="24"/>
-                <w:szCs w:val="24"/>
-                <w:lang w:val="en-US"/>
-              </w:rPr>
-              <w:t>#</w:t>
-            </w:r>
-            <w:proofErr w:type="spellStart"/>
-            <w:r>
-              <w:rPr>
-                <w:rFonts w:ascii="Times New Roman" w:hAnsi="Times New Roman" w:cs="Times New Roman"/>
-                <w:sz w:val="24"/>
-                <w:szCs w:val="24"/>
-                <w:lang w:val="en-US"/>
-              </w:rPr>
-              <w:t>gName</w:t>
-            </w:r>
-            <w:proofErr w:type="spellEnd"/>
+            <w:tcW w:w="1701" w:type="dxa"/>
+            <w:tcMar>
+              <w:left w:w="57" w:type="dxa"/>
+              <w:right w:w="57" w:type="dxa"/>
+            </w:tcMar>
+          </w:tcPr>
+          <w:p>
+            <w:pPr>
+              <w:rPr>
+                <w:rFonts w:ascii="Times New Roman" w:hAnsi="Times New Roman" w:cs="Times New Roman"/>
+                <w:sz w:val="24"/>
+                <w:szCs w:val="24"/>
+                <w:lang w:val="en-US"/>
+              </w:rPr>
+            </w:pPr>
+            <w:r>
+              <w:rPr>
+                <w:rFonts w:ascii="Times New Roman" w:hAnsi="Times New Roman" w:cs="Times New Roman"/>
+                <w:sz w:val="24"/>
+                <w:szCs w:val="24"/>
+                <w:lang w:val="en-US"/>
+              </w:rPr>
+              <w:t>#gName</w:t>
+            </w:r>
+          </w:p>
+        </w:tc>
+        <w:tc>
+          <w:tcPr>
+            <w:tcW w:w="992" w:type="dxa"/>
+            <w:tcMar>
+              <w:left w:w="57" w:type="dxa"/>
+              <w:right w:w="57" w:type="dxa"/>
+            </w:tcMar>
+          </w:tcPr>
+          <w:p>
+            <w:pPr>
+              <w:rPr>
+                <w:rFonts w:ascii="Times New Roman" w:hAnsi="Times New Roman" w:cs="Times New Roman"/>
+                <w:sz w:val="24"/>
+                <w:szCs w:val="24"/>
+                <w:lang w:val="en-US"/>
+              </w:rPr>
+            </w:pPr>
+            <w:r>
+              <w:rPr>
+                <w:rFonts w:ascii="Times New Roman" w:hAnsi="Times New Roman" w:cs="Times New Roman"/>
+                <w:sz w:val="24"/>
+                <w:szCs w:val="24"/>
+                <w:lang w:val="en-US"/>
+              </w:rPr>
+              <w:t>#pts</w:t>
+            </w:r>
           </w:p>
         </w:tc>
         <w:tc>
@@ -546,136 +465,8 @@
                 <w:szCs w:val="24"/>
                 <w:lang w:val="en-US"/>
               </w:rPr>
-              <w:t>#</w:t>
-            </w:r>
-            <w:proofErr w:type="spellStart"/>
-            <w:r>
-              <w:rPr>
-                <w:rFonts w:ascii="Times New Roman" w:hAnsi="Times New Roman" w:cs="Times New Roman"/>
-                <w:sz w:val="24"/>
-                <w:szCs w:val="24"/>
-                <w:lang w:val="en-US"/>
-              </w:rPr>
-              <w:t>dName</w:t>
-            </w:r>
-            <w:proofErr w:type="spellEnd"/>
-          </w:p>
-        </w:tc>
-        <w:tc>
-          <w:tcPr>
-            <w:tcW w:w="1418" w:type="dxa"/>
-            <w:tcMar>
-              <w:left w:w="57" w:type="dxa"/>
-              <w:right w:w="57" w:type="dxa"/>
-            </w:tcMar>
-          </w:tcPr>
-          <w:p>
-            <w:pPr>
-              <w:rPr>
-                <w:rFonts w:ascii="Times New Roman" w:hAnsi="Times New Roman" w:cs="Times New Roman"/>
-                <w:sz w:val="24"/>
-                <w:szCs w:val="24"/>
-                <w:lang w:val="en-US"/>
-              </w:rPr>
-            </w:pPr>
-            <w:r>
-              <w:rPr>
-                <w:rFonts w:ascii="Times New Roman" w:hAnsi="Times New Roman" w:cs="Times New Roman"/>
-                <w:sz w:val="24"/>
-                <w:szCs w:val="24"/>
-                <w:lang w:val="en-US"/>
-              </w:rPr>
-              <w:t>#</w:t>
-            </w:r>
-            <w:proofErr w:type="spellStart"/>
-            <w:r>
-              <w:rPr>
-                <w:rFonts w:ascii="Times New Roman" w:hAnsi="Times New Roman" w:cs="Times New Roman"/>
-                <w:sz w:val="24"/>
-                <w:szCs w:val="24"/>
-                <w:lang w:val="en-US"/>
-              </w:rPr>
-              <w:t>stType</w:t>
-            </w:r>
-            <w:proofErr w:type="spellEnd"/>
-          </w:p>
-        </w:tc>
-        <w:tc>
-          <w:tcPr>
-            <w:tcW w:w="850" w:type="dxa"/>
-            <w:tcMar>
-              <w:left w:w="57" w:type="dxa"/>
-              <w:right w:w="57" w:type="dxa"/>
-            </w:tcMar>
-          </w:tcPr>
-          <w:p>
-            <w:pPr>
-              <w:rPr>
-                <w:rFonts w:ascii="Times New Roman" w:hAnsi="Times New Roman" w:cs="Times New Roman"/>
-                <w:sz w:val="24"/>
-                <w:szCs w:val="24"/>
-                <w:lang w:val="en-US"/>
-              </w:rPr>
-            </w:pPr>
-            <w:r>
-              <w:rPr>
-                <w:rFonts w:ascii="Times New Roman" w:hAnsi="Times New Roman" w:cs="Times New Roman"/>
-                <w:sz w:val="24"/>
-                <w:szCs w:val="24"/>
-                <w:lang w:val="en-US"/>
-              </w:rPr>
-              <w:t>#</w:t>
-            </w:r>
-            <w:proofErr w:type="spellStart"/>
-            <w:r>
-              <w:rPr>
-                <w:rFonts w:ascii="Times New Roman" w:hAnsi="Times New Roman" w:cs="Times New Roman"/>
-                <w:sz w:val="24"/>
-                <w:szCs w:val="24"/>
-                <w:lang w:val="en-US"/>
-              </w:rPr>
-              <w:t>pts</w:t>
-            </w:r>
-            <w:proofErr w:type="spellEnd"/>
-          </w:p>
-        </w:tc>
-        <w:tc>
-          <w:tcPr>
-            <w:tcW w:w="993" w:type="dxa"/>
-            <w:tcMar>
-              <w:left w:w="57" w:type="dxa"/>
-              <w:right w:w="57" w:type="dxa"/>
-            </w:tcMar>
-          </w:tcPr>
-          <w:p>
-            <w:pPr>
-              <w:rPr>
-                <w:rFonts w:ascii="Times New Roman" w:hAnsi="Times New Roman" w:cs="Times New Roman"/>
-                <w:sz w:val="24"/>
-                <w:szCs w:val="24"/>
-                <w:lang w:val="en-US"/>
-              </w:rPr>
-            </w:pPr>
-            <w:r>
-              <w:rPr>
-                <w:rFonts w:ascii="Times New Roman" w:hAnsi="Times New Roman" w:cs="Times New Roman"/>
-                <w:sz w:val="24"/>
-                <w:szCs w:val="24"/>
-                <w:lang w:val="en-US"/>
-              </w:rPr>
-              <w:t>#</w:t>
-            </w:r>
-            <w:proofErr w:type="spellStart"/>
-            <w:r>
-              <w:rPr>
-                <w:rFonts w:ascii="Times New Roman" w:hAnsi="Times New Roman" w:cs="Times New Roman"/>
-                <w:sz w:val="24"/>
-                <w:szCs w:val="24"/>
-                <w:lang w:val="en-US"/>
-              </w:rPr>
-              <w:t>pcPts</w:t>
-            </w:r>
-            <w:proofErr w:type="spellEnd"/>
+              <w:t>#pcPts</w:t>
+            </w:r>
           </w:p>
         </w:tc>
         <w:tc>
@@ -702,24 +493,13 @@
                 <w:szCs w:val="24"/>
                 <w:lang w:val="en-US"/>
               </w:rPr>
-              <w:t>#</w:t>
-            </w:r>
-            <w:proofErr w:type="spellStart"/>
-            <w:r>
-              <w:rPr>
-                <w:rFonts w:ascii="Times New Roman" w:hAnsi="Times New Roman" w:cs="Times New Roman"/>
-                <w:sz w:val="24"/>
-                <w:szCs w:val="24"/>
-                <w:lang w:val="en-US"/>
-              </w:rPr>
-              <w:t>exPts</w:t>
-            </w:r>
-            <w:proofErr w:type="spellEnd"/>
-          </w:p>
-        </w:tc>
-        <w:tc>
-          <w:tcPr>
-            <w:tcW w:w="901" w:type="dxa"/>
+              <w:t>#exPts</w:t>
+            </w:r>
+          </w:p>
+        </w:tc>
+        <w:tc>
+          <w:tcPr>
+            <w:tcW w:w="1134" w:type="dxa"/>
             <w:tcMar>
               <w:left w:w="57" w:type="dxa"/>
               <w:right w:w="57" w:type="dxa"/>
@@ -742,19 +522,8 @@
                 <w:szCs w:val="24"/>
                 <w:lang w:val="en-US"/>
               </w:rPr>
-              <w:t>#</w:t>
-            </w:r>
-            <w:proofErr w:type="spellStart"/>
-            <w:r>
-              <w:rPr>
-                <w:rFonts w:ascii="Times New Roman" w:hAnsi="Times New Roman" w:cs="Times New Roman"/>
-                <w:sz w:val="24"/>
-                <w:szCs w:val="24"/>
-                <w:lang w:val="en-US"/>
-              </w:rPr>
-              <w:t>resPts</w:t>
-            </w:r>
-            <w:proofErr w:type="spellEnd"/>
+              <w:t>#resPts</w:t>
+            </w:r>
           </w:p>
         </w:tc>
       </w:tr>
@@ -768,8 +537,6 @@
           <w:szCs w:val="28"/>
         </w:rPr>
       </w:pPr>
-      <w:bookmarkStart w:id="0" w:name="_GoBack"/>
-      <w:bookmarkEnd w:id="0"/>
     </w:p>
     <w:sectPr>
       <w:pgSz w:w="11906" w:h="16838" w:code="9"/>

</xml_diff>

<commit_message>
#359 group students with common stipend ratings:added few possible grouping variants
</commit_message>
<xml_diff>
--- a/core/src/main/resources/docs/templates/FacultyStipendList.docx
+++ b/core/src/main/resources/docs/templates/FacultyStipendList.docx
@@ -4,35 +4,37 @@
   <w:body>
     <w:p>
       <w:pPr>
-        <w:jc w:val="center"/>
+        <w:spacing w:after="0"/>
         <w:rPr>
           <w:rFonts w:ascii="Times New Roman" w:hAnsi="Times New Roman" w:cs="Times New Roman"/>
+          <w:b/>
           <w:sz w:val="28"/>
           <w:szCs w:val="28"/>
+          <w:lang w:val="uk-UA"/>
         </w:rPr>
       </w:pPr>
     </w:p>
     <w:tbl>
       <w:tblPr>
         <w:tblStyle w:val="a3"/>
-        <w:tblW w:w="11006" w:type="dxa"/>
-        <w:tblInd w:w="-34" w:type="dxa"/>
+        <w:tblW w:w="11199" w:type="dxa"/>
+        <w:tblInd w:w="-85" w:type="dxa"/>
         <w:tblLayout w:type="fixed"/>
         <w:tblLook w:val="04A0" w:firstRow="1" w:lastRow="0" w:firstColumn="1" w:lastColumn="0" w:noHBand="0" w:noVBand="1"/>
       </w:tblPr>
       <w:tblGrid>
-        <w:gridCol w:w="568"/>
-        <w:gridCol w:w="4343"/>
+        <w:gridCol w:w="426"/>
+        <w:gridCol w:w="3685"/>
         <w:gridCol w:w="1701"/>
-        <w:gridCol w:w="992"/>
+        <w:gridCol w:w="1560"/>
         <w:gridCol w:w="1134"/>
-        <w:gridCol w:w="1134"/>
-        <w:gridCol w:w="1134"/>
+        <w:gridCol w:w="1275"/>
+        <w:gridCol w:w="1418"/>
       </w:tblGrid>
       <w:tr>
         <w:tc>
           <w:tcPr>
-            <w:tcW w:w="11006" w:type="dxa"/>
+            <w:tcW w:w="11199" w:type="dxa"/>
             <w:gridSpan w:val="7"/>
             <w:tcMar>
               <w:left w:w="57" w:type="dxa"/>
@@ -41,22 +43,157 @@
           </w:tcPr>
           <w:p>
             <w:pPr>
-              <w:ind w:left="-80" w:right="-108" w:firstLine="114"/>
-              <w:rPr>
-                <w:rFonts w:ascii="Times New Roman" w:hAnsi="Times New Roman" w:cs="Times New Roman"/>
-                <w:sz w:val="24"/>
-                <w:szCs w:val="24"/>
-                <w:lang w:val="en-US"/>
-              </w:rPr>
-            </w:pPr>
-            <w:r>
-              <w:rPr>
-                <w:rFonts w:ascii="Times New Roman" w:hAnsi="Times New Roman" w:cs="Times New Roman"/>
-                <w:sz w:val="24"/>
-                <w:szCs w:val="24"/>
-                <w:lang w:val="en-US"/>
-              </w:rPr>
-              <w:t>#groupName</w:t>
+              <w:rPr>
+                <w:rFonts w:ascii="Times New Roman" w:hAnsi="Times New Roman" w:cs="Times New Roman"/>
+                <w:b/>
+                <w:sz w:val="28"/>
+                <w:szCs w:val="28"/>
+                <w:lang w:val="en-US"/>
+              </w:rPr>
+            </w:pPr>
+            <w:r>
+              <w:rPr>
+                <w:rFonts w:ascii="Times New Roman" w:hAnsi="Times New Roman" w:cs="Times New Roman"/>
+                <w:b/>
+                <w:sz w:val="28"/>
+                <w:szCs w:val="28"/>
+                <w:lang w:val="en-US"/>
+              </w:rPr>
+              <w:t>#</w:t>
+            </w:r>
+            <w:r>
+              <w:rPr>
+                <w:rFonts w:ascii="Times New Roman" w:hAnsi="Times New Roman" w:cs="Times New Roman"/>
+                <w:b/>
+                <w:sz w:val="28"/>
+                <w:szCs w:val="28"/>
+                <w:lang w:val="en-US"/>
+              </w:rPr>
+              <w:t>specializationName</w:t>
+            </w:r>
+            <w:r>
+              <w:rPr>
+                <w:rFonts w:ascii="Times New Roman" w:hAnsi="Times New Roman" w:cs="Times New Roman"/>
+                <w:b/>
+                <w:sz w:val="28"/>
+                <w:szCs w:val="28"/>
+                <w:lang w:val="en-US"/>
+              </w:rPr>
+              <w:t>, #</w:t>
+            </w:r>
+            <w:r>
+              <w:rPr>
+                <w:rFonts w:ascii="Times New Roman" w:hAnsi="Times New Roman" w:cs="Times New Roman"/>
+                <w:b/>
+                <w:sz w:val="28"/>
+                <w:szCs w:val="28"/>
+                <w:lang w:val="en-US"/>
+              </w:rPr>
+              <w:t>tuit</w:t>
+            </w:r>
+            <w:bookmarkStart w:id="0" w:name="_GoBack"/>
+            <w:bookmarkEnd w:id="0"/>
+            <w:r>
+              <w:rPr>
+                <w:rFonts w:ascii="Times New Roman" w:hAnsi="Times New Roman" w:cs="Times New Roman"/>
+                <w:b/>
+                <w:sz w:val="28"/>
+                <w:szCs w:val="28"/>
+                <w:lang w:val="en-US"/>
+              </w:rPr>
+              <w:t>Term</w:t>
+            </w:r>
+          </w:p>
+          <w:p>
+            <w:pPr>
+              <w:rPr>
+                <w:rFonts w:ascii="Times New Roman" w:hAnsi="Times New Roman" w:cs="Times New Roman"/>
+                <w:b/>
+                <w:sz w:val="28"/>
+                <w:szCs w:val="28"/>
+                <w:lang w:val="en-US"/>
+              </w:rPr>
+            </w:pPr>
+            <w:r>
+              <w:rPr>
+                <w:rFonts w:ascii="Times New Roman" w:hAnsi="Times New Roman" w:cs="Times New Roman"/>
+                <w:b/>
+                <w:sz w:val="28"/>
+                <w:szCs w:val="28"/>
+                <w:lang w:val="en-US"/>
+              </w:rPr>
+              <w:t>#</w:t>
+            </w:r>
+            <w:r>
+              <w:rPr>
+                <w:rFonts w:ascii="Times New Roman" w:hAnsi="Times New Roman" w:cs="Times New Roman"/>
+                <w:b/>
+                <w:sz w:val="28"/>
+                <w:szCs w:val="28"/>
+                <w:lang w:val="en-US"/>
+              </w:rPr>
+              <w:t>specialization</w:t>
+            </w:r>
+            <w:r>
+              <w:rPr>
+                <w:rFonts w:ascii="Times New Roman" w:hAnsi="Times New Roman" w:cs="Times New Roman"/>
+                <w:b/>
+                <w:sz w:val="28"/>
+                <w:szCs w:val="28"/>
+                <w:lang w:val="en-US"/>
+              </w:rPr>
+              <w:t>,</w:t>
+            </w:r>
+            <w:r>
+              <w:rPr>
+                <w:rFonts w:ascii="Times New Roman" w:hAnsi="Times New Roman" w:cs="Times New Roman"/>
+                <w:b/>
+                <w:sz w:val="28"/>
+                <w:szCs w:val="28"/>
+                <w:lang w:val="en-US"/>
+              </w:rPr>
+              <w:t xml:space="preserve"> #</w:t>
+            </w:r>
+            <w:r>
+              <w:rPr>
+                <w:rFonts w:ascii="Times New Roman" w:hAnsi="Times New Roman" w:cs="Times New Roman"/>
+                <w:b/>
+                <w:sz w:val="28"/>
+                <w:szCs w:val="28"/>
+                <w:lang w:val="en-US"/>
+              </w:rPr>
+              <w:t>speciality</w:t>
+            </w:r>
+          </w:p>
+          <w:p>
+            <w:pPr>
+              <w:rPr>
+                <w:rFonts w:ascii="Times New Roman" w:hAnsi="Times New Roman" w:cs="Times New Roman"/>
+                <w:b/>
+                <w:sz w:val="28"/>
+                <w:szCs w:val="28"/>
+                <w:lang w:val="en-US"/>
+              </w:rPr>
+            </w:pPr>
+            <w:r>
+              <w:rPr>
+                <w:rFonts w:ascii="Times New Roman" w:hAnsi="Times New Roman" w:cs="Times New Roman"/>
+                <w:b/>
+                <w:sz w:val="28"/>
+                <w:szCs w:val="28"/>
+                <w:lang w:val="en-US"/>
+              </w:rPr>
+              <w:t>#deg</w:t>
+            </w:r>
+            <w:r>
+              <w:rPr>
+                <w:rFonts w:ascii="Times New Roman" w:hAnsi="Times New Roman" w:cs="Times New Roman"/>
+                <w:b/>
+                <w:sz w:val="28"/>
+                <w:szCs w:val="28"/>
+                <w:lang w:val="en-US"/>
+              </w:rPr>
+              <w:t>Name</w:t>
             </w:r>
           </w:p>
         </w:tc>
@@ -64,7 +201,7 @@
       <w:tr>
         <w:tc>
           <w:tcPr>
-            <w:tcW w:w="568" w:type="dxa"/>
+            <w:tcW w:w="426" w:type="dxa"/>
             <w:tcMar>
               <w:left w:w="57" w:type="dxa"/>
               <w:right w:w="57" w:type="dxa"/>
@@ -72,17 +209,16 @@
           </w:tcPr>
           <w:p>
             <w:pPr>
-              <w:rPr>
-                <w:rFonts w:ascii="Times New Roman" w:hAnsi="Times New Roman" w:cs="Times New Roman"/>
-                <w:b/>
-                <w:sz w:val="24"/>
-                <w:szCs w:val="24"/>
-              </w:rPr>
-            </w:pPr>
-            <w:r>
-              <w:rPr>
-                <w:rFonts w:ascii="Times New Roman" w:hAnsi="Times New Roman" w:cs="Times New Roman"/>
-                <w:b/>
+              <w:jc w:val="center"/>
+              <w:rPr>
+                <w:rFonts w:ascii="Times New Roman" w:hAnsi="Times New Roman" w:cs="Times New Roman"/>
+                <w:sz w:val="24"/>
+                <w:szCs w:val="24"/>
+              </w:rPr>
+            </w:pPr>
+            <w:r>
+              <w:rPr>
+                <w:rFonts w:ascii="Times New Roman" w:hAnsi="Times New Roman" w:cs="Times New Roman"/>
                 <w:sz w:val="24"/>
                 <w:szCs w:val="24"/>
               </w:rPr>
@@ -92,7 +228,7 @@
         </w:tc>
         <w:tc>
           <w:tcPr>
-            <w:tcW w:w="4343" w:type="dxa"/>
+            <w:tcW w:w="3685" w:type="dxa"/>
             <w:tcMar>
               <w:left w:w="57" w:type="dxa"/>
               <w:right w:w="57" w:type="dxa"/>
@@ -100,18 +236,17 @@
           </w:tcPr>
           <w:p>
             <w:pPr>
-              <w:rPr>
-                <w:rFonts w:ascii="Times New Roman" w:hAnsi="Times New Roman" w:cs="Times New Roman"/>
-                <w:b/>
-                <w:sz w:val="24"/>
-                <w:szCs w:val="24"/>
-                <w:lang w:val="uk-UA"/>
-              </w:rPr>
-            </w:pPr>
-            <w:r>
-              <w:rPr>
-                <w:rFonts w:ascii="Times New Roman" w:hAnsi="Times New Roman" w:cs="Times New Roman"/>
-                <w:b/>
+              <w:jc w:val="center"/>
+              <w:rPr>
+                <w:rFonts w:ascii="Times New Roman" w:hAnsi="Times New Roman" w:cs="Times New Roman"/>
+                <w:sz w:val="24"/>
+                <w:szCs w:val="24"/>
+                <w:lang w:val="uk-UA"/>
+              </w:rPr>
+            </w:pPr>
+            <w:r>
+              <w:rPr>
+                <w:rFonts w:ascii="Times New Roman" w:hAnsi="Times New Roman" w:cs="Times New Roman"/>
                 <w:sz w:val="24"/>
                 <w:szCs w:val="24"/>
               </w:rPr>
@@ -120,12 +255,63 @@
             <w:r>
               <w:rPr>
                 <w:rFonts w:ascii="Times New Roman" w:hAnsi="Times New Roman" w:cs="Times New Roman"/>
-                <w:b/>
-                <w:sz w:val="24"/>
-                <w:szCs w:val="24"/>
-                <w:lang w:val="uk-UA"/>
-              </w:rPr>
-              <w:t>ІБ</w:t>
+                <w:sz w:val="24"/>
+                <w:szCs w:val="24"/>
+                <w:lang w:val="uk-UA"/>
+              </w:rPr>
+              <w:t>різвищ</w:t>
+            </w:r>
+            <w:r>
+              <w:rPr>
+                <w:rFonts w:ascii="Times New Roman" w:hAnsi="Times New Roman" w:cs="Times New Roman"/>
+                <w:sz w:val="24"/>
+                <w:szCs w:val="24"/>
+                <w:lang w:val="uk-UA"/>
+              </w:rPr>
+              <w:t>е, ім</w:t>
+            </w:r>
+            <w:r>
+              <w:rPr>
+                <w:rFonts w:ascii="Times New Roman" w:hAnsi="Times New Roman" w:cs="Times New Roman"/>
+                <w:sz w:val="24"/>
+                <w:szCs w:val="24"/>
+              </w:rPr>
+              <w:t>`я</w:t>
+            </w:r>
+            <w:r>
+              <w:rPr>
+                <w:rFonts w:ascii="Times New Roman" w:hAnsi="Times New Roman" w:cs="Times New Roman"/>
+                <w:sz w:val="24"/>
+                <w:szCs w:val="24"/>
+                <w:lang w:val="uk-UA"/>
+              </w:rPr>
+              <w:t>,</w:t>
+            </w:r>
+            <w:r>
+              <w:rPr>
+                <w:rFonts w:ascii="Times New Roman" w:hAnsi="Times New Roman" w:cs="Times New Roman"/>
+                <w:sz w:val="24"/>
+                <w:szCs w:val="24"/>
+              </w:rPr>
+              <w:t xml:space="preserve"> по </w:t>
+            </w:r>
+            <w:r>
+              <w:rPr>
+                <w:rFonts w:ascii="Times New Roman" w:hAnsi="Times New Roman" w:cs="Times New Roman"/>
+                <w:sz w:val="24"/>
+                <w:szCs w:val="24"/>
+                <w:lang w:val="uk-UA"/>
+              </w:rPr>
+              <w:t>Б</w:t>
+            </w:r>
+            <w:r>
+              <w:rPr>
+                <w:rFonts w:ascii="Times New Roman" w:hAnsi="Times New Roman" w:cs="Times New Roman"/>
+                <w:sz w:val="24"/>
+                <w:szCs w:val="24"/>
+                <w:lang w:val="uk-UA"/>
+              </w:rPr>
+              <w:t>атькові</w:t>
             </w:r>
           </w:p>
         </w:tc>
@@ -139,18 +325,17 @@
           </w:tcPr>
           <w:p>
             <w:pPr>
-              <w:rPr>
-                <w:rFonts w:ascii="Times New Roman" w:hAnsi="Times New Roman" w:cs="Times New Roman"/>
-                <w:b/>
-                <w:sz w:val="24"/>
-                <w:szCs w:val="24"/>
-                <w:lang w:val="uk-UA"/>
-              </w:rPr>
-            </w:pPr>
-            <w:r>
-              <w:rPr>
-                <w:rFonts w:ascii="Times New Roman" w:hAnsi="Times New Roman" w:cs="Times New Roman"/>
-                <w:b/>
+              <w:jc w:val="center"/>
+              <w:rPr>
+                <w:rFonts w:ascii="Times New Roman" w:hAnsi="Times New Roman" w:cs="Times New Roman"/>
+                <w:sz w:val="24"/>
+                <w:szCs w:val="24"/>
+                <w:lang w:val="uk-UA"/>
+              </w:rPr>
+            </w:pPr>
+            <w:r>
+              <w:rPr>
+                <w:rFonts w:ascii="Times New Roman" w:hAnsi="Times New Roman" w:cs="Times New Roman"/>
                 <w:sz w:val="24"/>
                 <w:szCs w:val="24"/>
                 <w:lang w:val="uk-UA"/>
@@ -161,7 +346,7 @@
         </w:tc>
         <w:tc>
           <w:tcPr>
-            <w:tcW w:w="992" w:type="dxa"/>
+            <w:tcW w:w="1560" w:type="dxa"/>
             <w:tcMar>
               <w:left w:w="57" w:type="dxa"/>
               <w:right w:w="57" w:type="dxa"/>
@@ -169,23 +354,22 @@
           </w:tcPr>
           <w:p>
             <w:pPr>
-              <w:rPr>
-                <w:rFonts w:ascii="Times New Roman" w:hAnsi="Times New Roman" w:cs="Times New Roman"/>
-                <w:b/>
-                <w:sz w:val="24"/>
-                <w:szCs w:val="24"/>
-                <w:lang w:val="uk-UA"/>
-              </w:rPr>
-            </w:pPr>
-            <w:r>
-              <w:rPr>
-                <w:rFonts w:ascii="Times New Roman" w:hAnsi="Times New Roman" w:cs="Times New Roman"/>
-                <w:b/>
-                <w:sz w:val="24"/>
-                <w:szCs w:val="24"/>
-                <w:lang w:val="uk-UA"/>
-              </w:rPr>
-              <w:t>Бали</w:t>
+              <w:jc w:val="center"/>
+              <w:rPr>
+                <w:rFonts w:ascii="Times New Roman" w:hAnsi="Times New Roman" w:cs="Times New Roman"/>
+                <w:sz w:val="24"/>
+                <w:szCs w:val="24"/>
+                <w:lang w:val="uk-UA"/>
+              </w:rPr>
+            </w:pPr>
+            <w:r>
+              <w:rPr>
+                <w:rFonts w:ascii="Times New Roman" w:hAnsi="Times New Roman" w:cs="Times New Roman"/>
+                <w:sz w:val="24"/>
+                <w:szCs w:val="24"/>
+                <w:lang w:val="uk-UA"/>
+              </w:rPr>
+              <w:t>Середній бал за навчальні досягнення</w:t>
             </w:r>
           </w:p>
         </w:tc>
@@ -199,33 +383,241 @@
           </w:tcPr>
           <w:p>
             <w:pPr>
-              <w:rPr>
-                <w:rFonts w:ascii="Times New Roman" w:hAnsi="Times New Roman" w:cs="Times New Roman"/>
-                <w:b/>
-                <w:sz w:val="24"/>
-                <w:szCs w:val="24"/>
-                <w:lang w:val="uk-UA"/>
-              </w:rPr>
-            </w:pPr>
-            <w:r>
-              <w:rPr>
-                <w:rFonts w:ascii="Times New Roman" w:hAnsi="Times New Roman" w:cs="Times New Roman"/>
-                <w:b/>
-                <w:sz w:val="24"/>
-                <w:szCs w:val="24"/>
-                <w:lang w:val="uk-UA"/>
-              </w:rPr>
-              <w:t xml:space="preserve">Бали </w:t>
-            </w:r>
-            <w:r>
-              <w:rPr>
-                <w:rFonts w:ascii="Times New Roman" w:hAnsi="Times New Roman" w:cs="Times New Roman"/>
-                <w:b/>
-                <w:sz w:val="24"/>
-                <w:szCs w:val="24"/>
-                <w:lang w:val="uk-UA"/>
-              </w:rPr>
-              <w:t>%</w:t>
+              <w:jc w:val="center"/>
+              <w:rPr>
+                <w:rFonts w:ascii="Times New Roman" w:hAnsi="Times New Roman" w:cs="Times New Roman"/>
+                <w:sz w:val="24"/>
+                <w:szCs w:val="24"/>
+                <w:lang w:val="uk-UA"/>
+              </w:rPr>
+            </w:pPr>
+            <w:r>
+              <w:rPr>
+                <w:rFonts w:ascii="Times New Roman" w:hAnsi="Times New Roman" w:cs="Times New Roman"/>
+                <w:sz w:val="24"/>
+                <w:szCs w:val="24"/>
+                <w:lang w:val="uk-UA"/>
+              </w:rPr>
+              <w:t>СБ * 0,9</w:t>
+            </w:r>
+          </w:p>
+        </w:tc>
+        <w:tc>
+          <w:tcPr>
+            <w:tcW w:w="1275" w:type="dxa"/>
+            <w:tcMar>
+              <w:left w:w="57" w:type="dxa"/>
+              <w:right w:w="57" w:type="dxa"/>
+            </w:tcMar>
+          </w:tcPr>
+          <w:p>
+            <w:pPr>
+              <w:jc w:val="center"/>
+              <w:rPr>
+                <w:rFonts w:ascii="Times New Roman" w:hAnsi="Times New Roman" w:cs="Times New Roman"/>
+                <w:sz w:val="24"/>
+                <w:szCs w:val="24"/>
+                <w:lang w:val="uk-UA"/>
+              </w:rPr>
+            </w:pPr>
+            <w:r>
+              <w:rPr>
+                <w:rFonts w:ascii="Times New Roman" w:hAnsi="Times New Roman" w:cs="Times New Roman"/>
+                <w:sz w:val="24"/>
+                <w:szCs w:val="24"/>
+              </w:rPr>
+              <w:t>Дод</w:t>
+            </w:r>
+            <w:r>
+              <w:rPr>
+                <w:rFonts w:ascii="Times New Roman" w:hAnsi="Times New Roman" w:cs="Times New Roman"/>
+                <w:sz w:val="24"/>
+                <w:szCs w:val="24"/>
+                <w:lang w:val="uk-UA"/>
+              </w:rPr>
+              <w:t>аткові</w:t>
+            </w:r>
+          </w:p>
+          <w:p>
+            <w:pPr>
+              <w:jc w:val="center"/>
+              <w:rPr>
+                <w:rFonts w:ascii="Times New Roman" w:hAnsi="Times New Roman" w:cs="Times New Roman"/>
+                <w:sz w:val="24"/>
+                <w:szCs w:val="24"/>
+                <w:lang w:val="uk-UA"/>
+              </w:rPr>
+            </w:pPr>
+            <w:r>
+              <w:rPr>
+                <w:rFonts w:ascii="Times New Roman" w:hAnsi="Times New Roman" w:cs="Times New Roman"/>
+                <w:sz w:val="24"/>
+                <w:szCs w:val="24"/>
+              </w:rPr>
+              <w:t>б</w:t>
+            </w:r>
+            <w:r>
+              <w:rPr>
+                <w:rFonts w:ascii="Times New Roman" w:hAnsi="Times New Roman" w:cs="Times New Roman"/>
+                <w:sz w:val="24"/>
+                <w:szCs w:val="24"/>
+                <w:lang w:val="uk-UA"/>
+              </w:rPr>
+              <w:t>али</w:t>
+            </w:r>
+          </w:p>
+        </w:tc>
+        <w:tc>
+          <w:tcPr>
+            <w:tcW w:w="1418" w:type="dxa"/>
+            <w:tcMar>
+              <w:left w:w="57" w:type="dxa"/>
+              <w:right w:w="57" w:type="dxa"/>
+            </w:tcMar>
+          </w:tcPr>
+          <w:p>
+            <w:pPr>
+              <w:ind w:right="-57"/>
+              <w:jc w:val="center"/>
+              <w:rPr>
+                <w:rFonts w:ascii="Times New Roman" w:hAnsi="Times New Roman" w:cs="Times New Roman"/>
+                <w:sz w:val="24"/>
+                <w:szCs w:val="24"/>
+                <w:lang w:val="uk-UA"/>
+              </w:rPr>
+            </w:pPr>
+            <w:r>
+              <w:rPr>
+                <w:rFonts w:ascii="Times New Roman" w:hAnsi="Times New Roman" w:cs="Times New Roman"/>
+                <w:sz w:val="24"/>
+                <w:szCs w:val="24"/>
+                <w:lang w:val="uk-UA"/>
+              </w:rPr>
+              <w:t>Рейтинговий бал</w:t>
+            </w:r>
+          </w:p>
+        </w:tc>
+      </w:tr>
+      <w:tr>
+        <w:tc>
+          <w:tcPr>
+            <w:tcW w:w="426" w:type="dxa"/>
+            <w:tcMar>
+              <w:left w:w="57" w:type="dxa"/>
+              <w:right w:w="57" w:type="dxa"/>
+            </w:tcMar>
+          </w:tcPr>
+          <w:p>
+            <w:pPr>
+              <w:rPr>
+                <w:rFonts w:ascii="Times New Roman" w:hAnsi="Times New Roman" w:cs="Times New Roman"/>
+                <w:sz w:val="24"/>
+                <w:szCs w:val="24"/>
+              </w:rPr>
+            </w:pPr>
+            <w:r>
+              <w:rPr>
+                <w:rFonts w:ascii="Times New Roman" w:hAnsi="Times New Roman" w:cs="Times New Roman"/>
+                <w:sz w:val="24"/>
+                <w:szCs w:val="24"/>
+                <w:lang w:val="en-US"/>
+              </w:rPr>
+              <w:t>#</w:t>
+            </w:r>
+            <w:r>
+              <w:rPr>
+                <w:rFonts w:ascii="Times New Roman" w:hAnsi="Times New Roman" w:cs="Times New Roman"/>
+                <w:sz w:val="24"/>
+                <w:szCs w:val="24"/>
+              </w:rPr>
+              <w:t>№</w:t>
+            </w:r>
+          </w:p>
+        </w:tc>
+        <w:tc>
+          <w:tcPr>
+            <w:tcW w:w="3685" w:type="dxa"/>
+            <w:tcMar>
+              <w:left w:w="57" w:type="dxa"/>
+              <w:right w:w="57" w:type="dxa"/>
+            </w:tcMar>
+          </w:tcPr>
+          <w:p>
+            <w:pPr>
+              <w:jc w:val="center"/>
+              <w:rPr>
+                <w:rFonts w:ascii="Times New Roman" w:hAnsi="Times New Roman" w:cs="Times New Roman"/>
+                <w:sz w:val="24"/>
+                <w:szCs w:val="24"/>
+                <w:lang w:val="en-US"/>
+              </w:rPr>
+            </w:pPr>
+            <w:r>
+              <w:rPr>
+                <w:rFonts w:ascii="Times New Roman" w:hAnsi="Times New Roman" w:cs="Times New Roman"/>
+                <w:sz w:val="24"/>
+                <w:szCs w:val="24"/>
+                <w:lang w:val="en-US"/>
+              </w:rPr>
+              <w:t>#name</w:t>
+            </w:r>
+          </w:p>
+        </w:tc>
+        <w:tc>
+          <w:tcPr>
+            <w:tcW w:w="1701" w:type="dxa"/>
+            <w:tcMar>
+              <w:left w:w="57" w:type="dxa"/>
+              <w:right w:w="57" w:type="dxa"/>
+            </w:tcMar>
+          </w:tcPr>
+          <w:p>
+            <w:pPr>
+              <w:jc w:val="center"/>
+              <w:rPr>
+                <w:rFonts w:ascii="Times New Roman" w:hAnsi="Times New Roman" w:cs="Times New Roman"/>
+                <w:sz w:val="24"/>
+                <w:szCs w:val="24"/>
+                <w:lang w:val="en-US"/>
+              </w:rPr>
+            </w:pPr>
+            <w:r>
+              <w:rPr>
+                <w:rFonts w:ascii="Times New Roman" w:hAnsi="Times New Roman" w:cs="Times New Roman"/>
+                <w:sz w:val="24"/>
+                <w:szCs w:val="24"/>
+                <w:lang w:val="en-US"/>
+              </w:rPr>
+              <w:t>#gName</w:t>
+            </w:r>
+          </w:p>
+        </w:tc>
+        <w:tc>
+          <w:tcPr>
+            <w:tcW w:w="1560" w:type="dxa"/>
+            <w:tcMar>
+              <w:left w:w="57" w:type="dxa"/>
+              <w:right w:w="57" w:type="dxa"/>
+            </w:tcMar>
+          </w:tcPr>
+          <w:p>
+            <w:pPr>
+              <w:jc w:val="center"/>
+              <w:rPr>
+                <w:rFonts w:ascii="Times New Roman" w:hAnsi="Times New Roman" w:cs="Times New Roman"/>
+                <w:sz w:val="24"/>
+                <w:szCs w:val="24"/>
+                <w:lang w:val="en-US"/>
+              </w:rPr>
+            </w:pPr>
+            <w:r>
+              <w:rPr>
+                <w:rFonts w:ascii="Times New Roman" w:hAnsi="Times New Roman" w:cs="Times New Roman"/>
+                <w:sz w:val="24"/>
+                <w:szCs w:val="24"/>
+                <w:lang w:val="en-US"/>
+              </w:rPr>
+              <w:t>#pts</w:t>
             </w:r>
           </w:p>
         </w:tc>
@@ -239,38 +631,28 @@
           </w:tcPr>
           <w:p>
             <w:pPr>
-              <w:rPr>
-                <w:rFonts w:ascii="Times New Roman" w:hAnsi="Times New Roman" w:cs="Times New Roman"/>
-                <w:b/>
-                <w:sz w:val="24"/>
-                <w:szCs w:val="24"/>
-                <w:lang w:val="uk-UA"/>
-              </w:rPr>
-            </w:pPr>
-            <w:r>
-              <w:rPr>
-                <w:rFonts w:ascii="Times New Roman" w:hAnsi="Times New Roman" w:cs="Times New Roman"/>
-                <w:b/>
-                <w:sz w:val="24"/>
-                <w:szCs w:val="24"/>
-              </w:rPr>
-              <w:t>Дод.б</w:t>
-            </w:r>
-            <w:r>
-              <w:rPr>
-                <w:rFonts w:ascii="Times New Roman" w:hAnsi="Times New Roman" w:cs="Times New Roman"/>
-                <w:b/>
-                <w:sz w:val="24"/>
-                <w:szCs w:val="24"/>
-                <w:lang w:val="uk-UA"/>
-              </w:rPr>
-              <w:t>али</w:t>
+              <w:jc w:val="center"/>
+              <w:rPr>
+                <w:rFonts w:ascii="Times New Roman" w:hAnsi="Times New Roman" w:cs="Times New Roman"/>
+                <w:sz w:val="24"/>
+                <w:szCs w:val="24"/>
+                <w:lang w:val="en-US"/>
+              </w:rPr>
+            </w:pPr>
+            <w:r>
+              <w:rPr>
+                <w:rFonts w:ascii="Times New Roman" w:hAnsi="Times New Roman" w:cs="Times New Roman"/>
+                <w:sz w:val="24"/>
+                <w:szCs w:val="24"/>
+                <w:lang w:val="en-US"/>
+              </w:rPr>
+              <w:t>#pcPts</w:t>
             </w:r>
           </w:p>
         </w:tc>
         <w:tc>
           <w:tcPr>
-            <w:tcW w:w="1134" w:type="dxa"/>
+            <w:tcW w:w="1275" w:type="dxa"/>
             <w:tcMar>
               <w:left w:w="57" w:type="dxa"/>
               <w:right w:w="57" w:type="dxa"/>
@@ -278,32 +660,28 @@
           </w:tcPr>
           <w:p>
             <w:pPr>
-              <w:ind w:right="-108"/>
-              <w:rPr>
-                <w:rFonts w:ascii="Times New Roman" w:hAnsi="Times New Roman" w:cs="Times New Roman"/>
-                <w:b/>
-                <w:sz w:val="24"/>
-                <w:szCs w:val="24"/>
-                <w:lang w:val="uk-UA"/>
-              </w:rPr>
-            </w:pPr>
-            <w:r>
-              <w:rPr>
-                <w:rFonts w:ascii="Times New Roman" w:hAnsi="Times New Roman" w:cs="Times New Roman"/>
-                <w:b/>
-                <w:sz w:val="24"/>
-                <w:szCs w:val="24"/>
-                <w:lang w:val="uk-UA"/>
-              </w:rPr>
-              <w:t>Сума</w:t>
+              <w:jc w:val="center"/>
+              <w:rPr>
+                <w:rFonts w:ascii="Times New Roman" w:hAnsi="Times New Roman" w:cs="Times New Roman"/>
+                <w:sz w:val="24"/>
+                <w:szCs w:val="24"/>
+                <w:lang w:val="en-US"/>
+              </w:rPr>
+            </w:pPr>
+            <w:r>
+              <w:rPr>
+                <w:rFonts w:ascii="Times New Roman" w:hAnsi="Times New Roman" w:cs="Times New Roman"/>
+                <w:sz w:val="24"/>
+                <w:szCs w:val="24"/>
+                <w:lang w:val="en-US"/>
+              </w:rPr>
+              <w:t>#exPts</w:t>
             </w:r>
           </w:p>
         </w:tc>
-      </w:tr>
-      <w:tr>
         <w:tc>
           <w:tcPr>
-            <w:tcW w:w="568" w:type="dxa"/>
+            <w:tcW w:w="1418" w:type="dxa"/>
             <w:tcMar>
               <w:left w:w="57" w:type="dxa"/>
               <w:right w:w="57" w:type="dxa"/>
@@ -311,203 +689,8 @@
           </w:tcPr>
           <w:p>
             <w:pPr>
-              <w:ind w:left="-392"/>
-              <w:rPr>
-                <w:rFonts w:ascii="Times New Roman" w:hAnsi="Times New Roman" w:cs="Times New Roman"/>
-                <w:sz w:val="24"/>
-                <w:szCs w:val="24"/>
-              </w:rPr>
-            </w:pPr>
-            <w:r>
-              <w:rPr>
-                <w:rFonts w:ascii="Times New Roman" w:hAnsi="Times New Roman" w:cs="Times New Roman"/>
-                <w:sz w:val="24"/>
-                <w:szCs w:val="24"/>
-                <w:lang w:val="uk-UA"/>
-              </w:rPr>
-              <w:t>№</w:t>
-            </w:r>
-            <w:r>
-              <w:rPr>
-                <w:rFonts w:ascii="Times New Roman" w:hAnsi="Times New Roman" w:cs="Times New Roman"/>
-                <w:sz w:val="24"/>
-                <w:szCs w:val="24"/>
-                <w:lang w:val="en-US"/>
-              </w:rPr>
-              <w:t xml:space="preserve">  </w:t>
-            </w:r>
-            <w:r>
-              <w:rPr>
-                <w:rFonts w:ascii="Times New Roman" w:hAnsi="Times New Roman" w:cs="Times New Roman"/>
-                <w:sz w:val="24"/>
-                <w:szCs w:val="24"/>
-                <w:lang w:val="en-US"/>
-              </w:rPr>
-              <w:t>#</w:t>
-            </w:r>
-            <w:r>
-              <w:rPr>
-                <w:rFonts w:ascii="Times New Roman" w:hAnsi="Times New Roman" w:cs="Times New Roman"/>
-                <w:sz w:val="24"/>
-                <w:szCs w:val="24"/>
-              </w:rPr>
-              <w:t>№</w:t>
-            </w:r>
-            <w:bookmarkStart w:id="0" w:name="_GoBack"/>
-            <w:bookmarkEnd w:id="0"/>
-          </w:p>
-        </w:tc>
-        <w:tc>
-          <w:tcPr>
-            <w:tcW w:w="4343" w:type="dxa"/>
-            <w:tcMar>
-              <w:left w:w="57" w:type="dxa"/>
-              <w:right w:w="57" w:type="dxa"/>
-            </w:tcMar>
-          </w:tcPr>
-          <w:p>
-            <w:pPr>
-              <w:rPr>
-                <w:rFonts w:ascii="Times New Roman" w:hAnsi="Times New Roman" w:cs="Times New Roman"/>
-                <w:sz w:val="24"/>
-                <w:szCs w:val="24"/>
-                <w:lang w:val="en-US"/>
-              </w:rPr>
-            </w:pPr>
-            <w:r>
-              <w:rPr>
-                <w:rFonts w:ascii="Times New Roman" w:hAnsi="Times New Roman" w:cs="Times New Roman"/>
-                <w:sz w:val="24"/>
-                <w:szCs w:val="24"/>
-                <w:lang w:val="en-US"/>
-              </w:rPr>
-              <w:t>#name</w:t>
-            </w:r>
-          </w:p>
-        </w:tc>
-        <w:tc>
-          <w:tcPr>
-            <w:tcW w:w="1701" w:type="dxa"/>
-            <w:tcMar>
-              <w:left w:w="57" w:type="dxa"/>
-              <w:right w:w="57" w:type="dxa"/>
-            </w:tcMar>
-          </w:tcPr>
-          <w:p>
-            <w:pPr>
-              <w:rPr>
-                <w:rFonts w:ascii="Times New Roman" w:hAnsi="Times New Roman" w:cs="Times New Roman"/>
-                <w:sz w:val="24"/>
-                <w:szCs w:val="24"/>
-                <w:lang w:val="en-US"/>
-              </w:rPr>
-            </w:pPr>
-            <w:r>
-              <w:rPr>
-                <w:rFonts w:ascii="Times New Roman" w:hAnsi="Times New Roman" w:cs="Times New Roman"/>
-                <w:sz w:val="24"/>
-                <w:szCs w:val="24"/>
-                <w:lang w:val="en-US"/>
-              </w:rPr>
-              <w:t>#gName</w:t>
-            </w:r>
-          </w:p>
-        </w:tc>
-        <w:tc>
-          <w:tcPr>
-            <w:tcW w:w="992" w:type="dxa"/>
-            <w:tcMar>
-              <w:left w:w="57" w:type="dxa"/>
-              <w:right w:w="57" w:type="dxa"/>
-            </w:tcMar>
-          </w:tcPr>
-          <w:p>
-            <w:pPr>
-              <w:rPr>
-                <w:rFonts w:ascii="Times New Roman" w:hAnsi="Times New Roman" w:cs="Times New Roman"/>
-                <w:sz w:val="24"/>
-                <w:szCs w:val="24"/>
-                <w:lang w:val="en-US"/>
-              </w:rPr>
-            </w:pPr>
-            <w:r>
-              <w:rPr>
-                <w:rFonts w:ascii="Times New Roman" w:hAnsi="Times New Roman" w:cs="Times New Roman"/>
-                <w:sz w:val="24"/>
-                <w:szCs w:val="24"/>
-                <w:lang w:val="en-US"/>
-              </w:rPr>
-              <w:t>#pts</w:t>
-            </w:r>
-          </w:p>
-        </w:tc>
-        <w:tc>
-          <w:tcPr>
-            <w:tcW w:w="1134" w:type="dxa"/>
-            <w:tcMar>
-              <w:left w:w="57" w:type="dxa"/>
-              <w:right w:w="57" w:type="dxa"/>
-            </w:tcMar>
-          </w:tcPr>
-          <w:p>
-            <w:pPr>
-              <w:rPr>
-                <w:rFonts w:ascii="Times New Roman" w:hAnsi="Times New Roman" w:cs="Times New Roman"/>
-                <w:sz w:val="24"/>
-                <w:szCs w:val="24"/>
-                <w:lang w:val="en-US"/>
-              </w:rPr>
-            </w:pPr>
-            <w:r>
-              <w:rPr>
-                <w:rFonts w:ascii="Times New Roman" w:hAnsi="Times New Roman" w:cs="Times New Roman"/>
-                <w:sz w:val="24"/>
-                <w:szCs w:val="24"/>
-                <w:lang w:val="en-US"/>
-              </w:rPr>
-              <w:t>#pcPts</w:t>
-            </w:r>
-          </w:p>
-        </w:tc>
-        <w:tc>
-          <w:tcPr>
-            <w:tcW w:w="1134" w:type="dxa"/>
-            <w:tcMar>
-              <w:left w:w="57" w:type="dxa"/>
-              <w:right w:w="57" w:type="dxa"/>
-            </w:tcMar>
-          </w:tcPr>
-          <w:p>
-            <w:pPr>
-              <w:rPr>
-                <w:rFonts w:ascii="Times New Roman" w:hAnsi="Times New Roman" w:cs="Times New Roman"/>
-                <w:sz w:val="24"/>
-                <w:szCs w:val="24"/>
-                <w:lang w:val="en-US"/>
-              </w:rPr>
-            </w:pPr>
-            <w:r>
-              <w:rPr>
-                <w:rFonts w:ascii="Times New Roman" w:hAnsi="Times New Roman" w:cs="Times New Roman"/>
-                <w:sz w:val="24"/>
-                <w:szCs w:val="24"/>
-                <w:lang w:val="en-US"/>
-              </w:rPr>
-              <w:t>#exPts</w:t>
-            </w:r>
-          </w:p>
-        </w:tc>
-        <w:tc>
-          <w:tcPr>
-            <w:tcW w:w="1134" w:type="dxa"/>
-            <w:tcMar>
-              <w:left w:w="57" w:type="dxa"/>
-              <w:right w:w="57" w:type="dxa"/>
-            </w:tcMar>
-          </w:tcPr>
-          <w:p>
-            <w:pPr>
-              <w:ind w:right="-108"/>
+              <w:ind w:right="-57"/>
+              <w:jc w:val="center"/>
               <w:rPr>
                 <w:rFonts w:ascii="Times New Roman" w:hAnsi="Times New Roman" w:cs="Times New Roman"/>
                 <w:sz w:val="24"/>

</xml_diff>

<commit_message>
#359 group students with common stipend ratings:added groups and specialization to head table, sort by specialization
</commit_message>
<xml_diff>
--- a/core/src/main/resources/docs/templates/FacultyStipendList.docx
+++ b/core/src/main/resources/docs/templates/FacultyStipendList.docx
@@ -17,7 +17,7 @@
     <w:tbl>
       <w:tblPr>
         <w:tblStyle w:val="a3"/>
-        <w:tblW w:w="11199" w:type="dxa"/>
+        <w:tblW w:w="10915" w:type="dxa"/>
         <w:tblInd w:w="-85" w:type="dxa"/>
         <w:tblLayout w:type="fixed"/>
         <w:tblLook w:val="04A0" w:firstRow="1" w:lastRow="0" w:firstColumn="1" w:lastColumn="0" w:noHBand="0" w:noVBand="1"/>
@@ -25,16 +25,16 @@
       <w:tblGrid>
         <w:gridCol w:w="426"/>
         <w:gridCol w:w="3685"/>
-        <w:gridCol w:w="1701"/>
-        <w:gridCol w:w="1560"/>
+        <w:gridCol w:w="1418"/>
+        <w:gridCol w:w="1559"/>
         <w:gridCol w:w="1134"/>
-        <w:gridCol w:w="1275"/>
-        <w:gridCol w:w="1418"/>
+        <w:gridCol w:w="1276"/>
+        <w:gridCol w:w="1417"/>
       </w:tblGrid>
       <w:tr>
         <w:tc>
           <w:tcPr>
-            <w:tcW w:w="11199" w:type="dxa"/>
+            <w:tcW w:w="10915" w:type="dxa"/>
             <w:gridSpan w:val="7"/>
             <w:tcMar>
               <w:left w:w="57" w:type="dxa"/>
@@ -59,9 +59,11 @@
                 <w:szCs w:val="28"/>
                 <w:lang w:val="en-US"/>
               </w:rPr>
-              <w:t>#</w:t>
-            </w:r>
-            <w:r>
+              <w:t>#Term</w:t>
+            </w:r>
+          </w:p>
+          <w:p>
+            <w:pPr>
               <w:rPr>
                 <w:rFonts w:ascii="Times New Roman" w:hAnsi="Times New Roman" w:cs="Times New Roman"/>
                 <w:b/>
@@ -69,8 +71,7 @@
                 <w:szCs w:val="28"/>
                 <w:lang w:val="en-US"/>
               </w:rPr>
-              <w:t>specializationName</w:t>
-            </w:r>
+            </w:pPr>
             <w:r>
               <w:rPr>
                 <w:rFonts w:ascii="Times New Roman" w:hAnsi="Times New Roman" w:cs="Times New Roman"/>
@@ -79,8 +80,9 @@
                 <w:szCs w:val="28"/>
                 <w:lang w:val="en-US"/>
               </w:rPr>
-              <w:t>, #</w:t>
-            </w:r>
+              <w:t>#</w:t>
+            </w:r>
+            <w:proofErr w:type="spellStart"/>
             <w:r>
               <w:rPr>
                 <w:rFonts w:ascii="Times New Roman" w:hAnsi="Times New Roman" w:cs="Times New Roman"/>
@@ -89,11 +91,12 @@
                 <w:szCs w:val="28"/>
                 <w:lang w:val="en-US"/>
               </w:rPr>
-              <w:t>tuit</w:t>
-            </w:r>
-            <w:bookmarkStart w:id="0" w:name="_GoBack"/>
-            <w:bookmarkEnd w:id="0"/>
-            <w:r>
+              <w:t>speciality</w:t>
+            </w:r>
+            <w:proofErr w:type="spellEnd"/>
+          </w:p>
+          <w:p>
+            <w:pPr>
               <w:rPr>
                 <w:rFonts w:ascii="Times New Roman" w:hAnsi="Times New Roman" w:cs="Times New Roman"/>
                 <w:b/>
@@ -101,11 +104,8 @@
                 <w:szCs w:val="28"/>
                 <w:lang w:val="en-US"/>
               </w:rPr>
-              <w:t>Term</w:t>
-            </w:r>
-          </w:p>
-          <w:p>
-            <w:pPr>
+            </w:pPr>
+            <w:r>
               <w:rPr>
                 <w:rFonts w:ascii="Times New Roman" w:hAnsi="Times New Roman" w:cs="Times New Roman"/>
                 <w:b/>
@@ -113,7 +113,9 @@
                 <w:szCs w:val="28"/>
                 <w:lang w:val="en-US"/>
               </w:rPr>
-            </w:pPr>
+              <w:t>#</w:t>
+            </w:r>
+            <w:proofErr w:type="spellStart"/>
             <w:r>
               <w:rPr>
                 <w:rFonts w:ascii="Times New Roman" w:hAnsi="Times New Roman" w:cs="Times New Roman"/>
@@ -122,8 +124,9 @@
                 <w:szCs w:val="28"/>
                 <w:lang w:val="en-US"/>
               </w:rPr>
-              <w:t>#</w:t>
-            </w:r>
+              <w:t>dName</w:t>
+            </w:r>
+            <w:proofErr w:type="spellEnd"/>
             <w:r>
               <w:rPr>
                 <w:rFonts w:ascii="Times New Roman" w:hAnsi="Times New Roman" w:cs="Times New Roman"/>
@@ -132,69 +135,10 @@
                 <w:szCs w:val="28"/>
                 <w:lang w:val="en-US"/>
               </w:rPr>
-              <w:t>specialization</w:t>
-            </w:r>
-            <w:r>
-              <w:rPr>
-                <w:rFonts w:ascii="Times New Roman" w:hAnsi="Times New Roman" w:cs="Times New Roman"/>
-                <w:b/>
-                <w:sz w:val="28"/>
-                <w:szCs w:val="28"/>
-                <w:lang w:val="en-US"/>
-              </w:rPr>
-              <w:t>,</w:t>
-            </w:r>
-            <w:r>
-              <w:rPr>
-                <w:rFonts w:ascii="Times New Roman" w:hAnsi="Times New Roman" w:cs="Times New Roman"/>
-                <w:b/>
-                <w:sz w:val="28"/>
-                <w:szCs w:val="28"/>
-                <w:lang w:val="en-US"/>
-              </w:rPr>
-              <w:t xml:space="preserve"> #</w:t>
-            </w:r>
-            <w:r>
-              <w:rPr>
-                <w:rFonts w:ascii="Times New Roman" w:hAnsi="Times New Roman" w:cs="Times New Roman"/>
-                <w:b/>
-                <w:sz w:val="28"/>
-                <w:szCs w:val="28"/>
-                <w:lang w:val="en-US"/>
-              </w:rPr>
-              <w:t>speciality</w:t>
-            </w:r>
-          </w:p>
-          <w:p>
-            <w:pPr>
-              <w:rPr>
-                <w:rFonts w:ascii="Times New Roman" w:hAnsi="Times New Roman" w:cs="Times New Roman"/>
-                <w:b/>
-                <w:sz w:val="28"/>
-                <w:szCs w:val="28"/>
-                <w:lang w:val="en-US"/>
-              </w:rPr>
-            </w:pPr>
-            <w:r>
-              <w:rPr>
-                <w:rFonts w:ascii="Times New Roman" w:hAnsi="Times New Roman" w:cs="Times New Roman"/>
-                <w:b/>
-                <w:sz w:val="28"/>
-                <w:szCs w:val="28"/>
-                <w:lang w:val="en-US"/>
-              </w:rPr>
-              <w:t>#deg</w:t>
-            </w:r>
-            <w:r>
-              <w:rPr>
-                <w:rFonts w:ascii="Times New Roman" w:hAnsi="Times New Roman" w:cs="Times New Roman"/>
-                <w:b/>
-                <w:sz w:val="28"/>
-                <w:szCs w:val="28"/>
-                <w:lang w:val="en-US"/>
-              </w:rPr>
-              <w:t>Name</w:t>
-            </w:r>
+              <w:t xml:space="preserve"> </w:t>
+            </w:r>
+            <w:bookmarkStart w:id="0" w:name="_GoBack"/>
+            <w:bookmarkEnd w:id="0"/>
           </w:p>
         </w:tc>
       </w:tr>
@@ -249,27 +193,21 @@
                 <w:rFonts w:ascii="Times New Roman" w:hAnsi="Times New Roman" w:cs="Times New Roman"/>
                 <w:sz w:val="24"/>
                 <w:szCs w:val="24"/>
-              </w:rPr>
-              <w:t>П</w:t>
-            </w:r>
-            <w:r>
-              <w:rPr>
-                <w:rFonts w:ascii="Times New Roman" w:hAnsi="Times New Roman" w:cs="Times New Roman"/>
-                <w:sz w:val="24"/>
-                <w:szCs w:val="24"/>
-                <w:lang w:val="uk-UA"/>
-              </w:rPr>
-              <w:t>різвищ</w:t>
-            </w:r>
-            <w:r>
-              <w:rPr>
-                <w:rFonts w:ascii="Times New Roman" w:hAnsi="Times New Roman" w:cs="Times New Roman"/>
-                <w:sz w:val="24"/>
-                <w:szCs w:val="24"/>
-                <w:lang w:val="uk-UA"/>
-              </w:rPr>
-              <w:t>е, ім</w:t>
-            </w:r>
+                <w:lang w:val="uk-UA"/>
+              </w:rPr>
+              <w:t xml:space="preserve">Прізвище, </w:t>
+            </w:r>
+            <w:proofErr w:type="spellStart"/>
+            <w:r>
+              <w:rPr>
+                <w:rFonts w:ascii="Times New Roman" w:hAnsi="Times New Roman" w:cs="Times New Roman"/>
+                <w:sz w:val="24"/>
+                <w:szCs w:val="24"/>
+                <w:lang w:val="uk-UA"/>
+              </w:rPr>
+              <w:t>ім</w:t>
+            </w:r>
+            <w:proofErr w:type="spellEnd"/>
             <w:r>
               <w:rPr>
                 <w:rFonts w:ascii="Times New Roman" w:hAnsi="Times New Roman" w:cs="Times New Roman"/>
@@ -302,7 +240,7 @@
                 <w:szCs w:val="24"/>
                 <w:lang w:val="uk-UA"/>
               </w:rPr>
-              <w:t>Б</w:t>
+              <w:t>б</w:t>
             </w:r>
             <w:r>
               <w:rPr>
@@ -317,7 +255,7 @@
         </w:tc>
         <w:tc>
           <w:tcPr>
-            <w:tcW w:w="1701" w:type="dxa"/>
+            <w:tcW w:w="1418" w:type="dxa"/>
             <w:tcMar>
               <w:left w:w="57" w:type="dxa"/>
               <w:right w:w="57" w:type="dxa"/>
@@ -346,7 +284,7 @@
         </w:tc>
         <w:tc>
           <w:tcPr>
-            <w:tcW w:w="1560" w:type="dxa"/>
+            <w:tcW w:w="1559" w:type="dxa"/>
             <w:tcMar>
               <w:left w:w="57" w:type="dxa"/>
               <w:right w:w="57" w:type="dxa"/>
@@ -404,7 +342,7 @@
         </w:tc>
         <w:tc>
           <w:tcPr>
-            <w:tcW w:w="1275" w:type="dxa"/>
+            <w:tcW w:w="1276" w:type="dxa"/>
             <w:tcMar>
               <w:left w:w="57" w:type="dxa"/>
               <w:right w:w="57" w:type="dxa"/>
@@ -425,17 +363,9 @@
                 <w:rFonts w:ascii="Times New Roman" w:hAnsi="Times New Roman" w:cs="Times New Roman"/>
                 <w:sz w:val="24"/>
                 <w:szCs w:val="24"/>
-              </w:rPr>
-              <w:t>Дод</w:t>
-            </w:r>
-            <w:r>
-              <w:rPr>
-                <w:rFonts w:ascii="Times New Roman" w:hAnsi="Times New Roman" w:cs="Times New Roman"/>
-                <w:sz w:val="24"/>
-                <w:szCs w:val="24"/>
-                <w:lang w:val="uk-UA"/>
-              </w:rPr>
-              <w:t>аткові</w:t>
+                <w:lang w:val="uk-UA"/>
+              </w:rPr>
+              <w:t>Додаткові</w:t>
             </w:r>
           </w:p>
           <w:p>
@@ -453,23 +383,15 @@
                 <w:rFonts w:ascii="Times New Roman" w:hAnsi="Times New Roman" w:cs="Times New Roman"/>
                 <w:sz w:val="24"/>
                 <w:szCs w:val="24"/>
-              </w:rPr>
-              <w:t>б</w:t>
-            </w:r>
-            <w:r>
-              <w:rPr>
-                <w:rFonts w:ascii="Times New Roman" w:hAnsi="Times New Roman" w:cs="Times New Roman"/>
-                <w:sz w:val="24"/>
-                <w:szCs w:val="24"/>
-                <w:lang w:val="uk-UA"/>
-              </w:rPr>
-              <w:t>али</w:t>
+                <w:lang w:val="uk-UA"/>
+              </w:rPr>
+              <w:t>бали</w:t>
             </w:r>
           </w:p>
         </w:tc>
         <w:tc>
           <w:tcPr>
-            <w:tcW w:w="1418" w:type="dxa"/>
+            <w:tcW w:w="1417" w:type="dxa"/>
             <w:tcMar>
               <w:left w:w="57" w:type="dxa"/>
               <w:right w:w="57" w:type="dxa"/>
@@ -544,7 +466,6 @@
           </w:tcPr>
           <w:p>
             <w:pPr>
-              <w:jc w:val="center"/>
               <w:rPr>
                 <w:rFonts w:ascii="Times New Roman" w:hAnsi="Times New Roman" w:cs="Times New Roman"/>
                 <w:sz w:val="24"/>
@@ -565,7 +486,7 @@
         </w:tc>
         <w:tc>
           <w:tcPr>
-            <w:tcW w:w="1701" w:type="dxa"/>
+            <w:tcW w:w="1418" w:type="dxa"/>
             <w:tcMar>
               <w:left w:w="57" w:type="dxa"/>
               <w:right w:w="57" w:type="dxa"/>
@@ -588,13 +509,24 @@
                 <w:szCs w:val="24"/>
                 <w:lang w:val="en-US"/>
               </w:rPr>
-              <w:t>#gName</w:t>
-            </w:r>
+              <w:t>#</w:t>
+            </w:r>
+            <w:proofErr w:type="spellStart"/>
+            <w:r>
+              <w:rPr>
+                <w:rFonts w:ascii="Times New Roman" w:hAnsi="Times New Roman" w:cs="Times New Roman"/>
+                <w:sz w:val="24"/>
+                <w:szCs w:val="24"/>
+                <w:lang w:val="en-US"/>
+              </w:rPr>
+              <w:t>gName</w:t>
+            </w:r>
+            <w:proofErr w:type="spellEnd"/>
           </w:p>
         </w:tc>
         <w:tc>
           <w:tcPr>
-            <w:tcW w:w="1560" w:type="dxa"/>
+            <w:tcW w:w="1559" w:type="dxa"/>
             <w:tcMar>
               <w:left w:w="57" w:type="dxa"/>
               <w:right w:w="57" w:type="dxa"/>
@@ -617,8 +549,19 @@
                 <w:szCs w:val="24"/>
                 <w:lang w:val="en-US"/>
               </w:rPr>
-              <w:t>#pts</w:t>
-            </w:r>
+              <w:t>#</w:t>
+            </w:r>
+            <w:proofErr w:type="spellStart"/>
+            <w:r>
+              <w:rPr>
+                <w:rFonts w:ascii="Times New Roman" w:hAnsi="Times New Roman" w:cs="Times New Roman"/>
+                <w:sz w:val="24"/>
+                <w:szCs w:val="24"/>
+                <w:lang w:val="en-US"/>
+              </w:rPr>
+              <w:t>pts</w:t>
+            </w:r>
+            <w:proofErr w:type="spellEnd"/>
           </w:p>
         </w:tc>
         <w:tc>
@@ -646,13 +589,24 @@
                 <w:szCs w:val="24"/>
                 <w:lang w:val="en-US"/>
               </w:rPr>
-              <w:t>#pcPts</w:t>
-            </w:r>
+              <w:t>#</w:t>
+            </w:r>
+            <w:proofErr w:type="spellStart"/>
+            <w:r>
+              <w:rPr>
+                <w:rFonts w:ascii="Times New Roman" w:hAnsi="Times New Roman" w:cs="Times New Roman"/>
+                <w:sz w:val="24"/>
+                <w:szCs w:val="24"/>
+                <w:lang w:val="en-US"/>
+              </w:rPr>
+              <w:t>pcPts</w:t>
+            </w:r>
+            <w:proofErr w:type="spellEnd"/>
           </w:p>
         </w:tc>
         <w:tc>
           <w:tcPr>
-            <w:tcW w:w="1275" w:type="dxa"/>
+            <w:tcW w:w="1276" w:type="dxa"/>
             <w:tcMar>
               <w:left w:w="57" w:type="dxa"/>
               <w:right w:w="57" w:type="dxa"/>
@@ -675,13 +629,24 @@
                 <w:szCs w:val="24"/>
                 <w:lang w:val="en-US"/>
               </w:rPr>
-              <w:t>#exPts</w:t>
-            </w:r>
+              <w:t>#</w:t>
+            </w:r>
+            <w:proofErr w:type="spellStart"/>
+            <w:r>
+              <w:rPr>
+                <w:rFonts w:ascii="Times New Roman" w:hAnsi="Times New Roman" w:cs="Times New Roman"/>
+                <w:sz w:val="24"/>
+                <w:szCs w:val="24"/>
+                <w:lang w:val="en-US"/>
+              </w:rPr>
+              <w:t>exPts</w:t>
+            </w:r>
+            <w:proofErr w:type="spellEnd"/>
           </w:p>
         </w:tc>
         <w:tc>
           <w:tcPr>
-            <w:tcW w:w="1418" w:type="dxa"/>
+            <w:tcW w:w="1417" w:type="dxa"/>
             <w:tcMar>
               <w:left w:w="57" w:type="dxa"/>
               <w:right w:w="57" w:type="dxa"/>
@@ -705,8 +670,19 @@
                 <w:szCs w:val="24"/>
                 <w:lang w:val="en-US"/>
               </w:rPr>
-              <w:t>#resPts</w:t>
-            </w:r>
+              <w:t>#</w:t>
+            </w:r>
+            <w:proofErr w:type="spellStart"/>
+            <w:r>
+              <w:rPr>
+                <w:rFonts w:ascii="Times New Roman" w:hAnsi="Times New Roman" w:cs="Times New Roman"/>
+                <w:sz w:val="24"/>
+                <w:szCs w:val="24"/>
+                <w:lang w:val="en-US"/>
+              </w:rPr>
+              <w:t>resPts</w:t>
+            </w:r>
+            <w:proofErr w:type="spellEnd"/>
           </w:p>
         </w:tc>
       </w:tr>

</xml_diff>

<commit_message>
#359 group students with common stipend ratings:refactoring
</commit_message>
<xml_diff>
--- a/core/src/main/resources/docs/templates/FacultyStipendList.docx
+++ b/core/src/main/resources/docs/templates/FacultyStipendList.docx
@@ -137,8 +137,6 @@
               </w:rPr>
               <w:t xml:space="preserve"> </w:t>
             </w:r>
-            <w:bookmarkStart w:id="0" w:name="_GoBack"/>
-            <w:bookmarkEnd w:id="0"/>
           </w:p>
         </w:tc>
       </w:tr>
@@ -387,6 +385,8 @@
               </w:rPr>
               <w:t>бали</w:t>
             </w:r>
+            <w:bookmarkStart w:id="0" w:name="_GoBack"/>
+            <w:bookmarkEnd w:id="0"/>
           </w:p>
         </w:tc>
         <w:tc>

</xml_diff>